<commit_message>
Ran through the feedback from Joost, 1 feedback suggestion is still not resolved: using the whole training and test set name or just name it as the training and test set
</commit_message>
<xml_diff>
--- a/Machine learning assignment - Changes Joost S..docx
+++ b/Machine learning assignment - Changes Joost S..docx
@@ -1,6 +1,6 @@
 
 <file path=word/document.xml><?xml version="1.0" encoding="utf-8"?>
-<w:document xmlns:wpc="http://schemas.microsoft.com/office/word/2010/wordprocessingCanvas" xmlns:cx="http://schemas.microsoft.com/office/drawing/2014/chartex" xmlns:cx1="http://schemas.microsoft.com/office/drawing/2015/9/8/chartex" xmlns:cx2="http://schemas.microsoft.com/office/drawing/2015/10/21/chartex" xmlns:cx3="http://schemas.microsoft.com/office/drawing/2016/5/9/chartex" xmlns:cx4="http://schemas.microsoft.com/office/drawing/2016/5/10/chartex" xmlns:cx5="http://schemas.microsoft.com/office/drawing/2016/5/11/chartex" xmlns:cx6="http://schemas.microsoft.com/office/drawing/2016/5/12/chartex" xmlns:cx7="http://schemas.microsoft.com/office/drawing/2016/5/13/chartex" xmlns:cx8="http://schemas.microsoft.com/office/drawing/2016/5/14/chartex" xmlns:mc="http://schemas.openxmlformats.org/markup-compatibility/2006" xmlns:aink="http://schemas.microsoft.com/office/drawing/2016/ink" xmlns:am3d="http://schemas.microsoft.com/office/drawing/2017/model3d" xmlns:o="urn:schemas-microsoft-com:office:office" xmlns:r="http://schemas.openxmlformats.org/officeDocument/2006/relationships" xmlns:m="http://schemas.openxmlformats.org/officeDocument/2006/math" xmlns:v="urn:schemas-microsoft-com:vml" xmlns:wp14="http://schemas.microsoft.com/office/word/2010/wordprocessingDrawing" xmlns:wp="http://schemas.openxmlformats.org/drawingml/2006/wordprocessingDrawing" xmlns:w10="urn:schemas-microsoft-com:office:word" xmlns:w="http://schemas.openxmlformats.org/wordprocessingml/2006/main" xmlns:w14="http://schemas.microsoft.com/office/word/2010/wordml" xmlns:w15="http://schemas.microsoft.com/office/word/2012/wordml" xmlns:w16cex="http://schemas.microsoft.com/office/word/2018/wordml/cex" xmlns:w16cid="http://schemas.microsoft.com/office/word/2016/wordml/cid" xmlns:w16="http://schemas.microsoft.com/office/word/2018/wordml" xmlns:w16se="http://schemas.microsoft.com/office/word/2015/wordml/symex" xmlns:wpg="http://schemas.microsoft.com/office/word/2010/wordprocessingGroup" xmlns:wpi="http://schemas.microsoft.com/office/word/2010/wordprocessingInk" xmlns:wne="http://schemas.microsoft.com/office/word/2006/wordml" xmlns:wps="http://schemas.microsoft.com/office/word/2010/wordprocessingShape" mc:Ignorable="w14 w15 w16se w16cid w16 w16cex wp14">
+<w:document xmlns:wpc="http://schemas.microsoft.com/office/word/2010/wordprocessingCanvas" xmlns:cx="http://schemas.microsoft.com/office/drawing/2014/chartex" xmlns:cx1="http://schemas.microsoft.com/office/drawing/2015/9/8/chartex" xmlns:cx2="http://schemas.microsoft.com/office/drawing/2015/10/21/chartex" xmlns:cx3="http://schemas.microsoft.com/office/drawing/2016/5/9/chartex" xmlns:cx4="http://schemas.microsoft.com/office/drawing/2016/5/10/chartex" xmlns:cx5="http://schemas.microsoft.com/office/drawing/2016/5/11/chartex" xmlns:cx6="http://schemas.microsoft.com/office/drawing/2016/5/12/chartex" xmlns:cx7="http://schemas.microsoft.com/office/drawing/2016/5/13/chartex" xmlns:cx8="http://schemas.microsoft.com/office/drawing/2016/5/14/chartex" xmlns:mc="http://schemas.openxmlformats.org/markup-compatibility/2006" xmlns:aink="http://schemas.microsoft.com/office/drawing/2016/ink" xmlns:am3d="http://schemas.microsoft.com/office/drawing/2017/model3d" xmlns:o="urn:schemas-microsoft-com:office:office" xmlns:r="http://schemas.openxmlformats.org/officeDocument/2006/relationships" xmlns:m="http://schemas.openxmlformats.org/officeDocument/2006/math" xmlns:v="urn:schemas-microsoft-com:vml" xmlns:wp14="http://schemas.microsoft.com/office/word/2010/wordprocessingDrawing" xmlns:wp="http://schemas.openxmlformats.org/drawingml/2006/wordprocessingDrawing" xmlns:w10="urn:schemas-microsoft-com:office:word" xmlns:w="http://schemas.openxmlformats.org/wordprocessingml/2006/main" xmlns:w14="http://schemas.microsoft.com/office/word/2010/wordml" xmlns:w15="http://schemas.microsoft.com/office/word/2012/wordml" xmlns:w16cex="http://schemas.microsoft.com/office/word/2018/wordml/cex" xmlns:w16cid="http://schemas.microsoft.com/office/word/2016/wordml/cid" xmlns:w16="http://schemas.microsoft.com/office/word/2018/wordml" xmlns:w16sdtdh="http://schemas.microsoft.com/office/word/2020/wordml/sdtdatahash" xmlns:w16se="http://schemas.microsoft.com/office/word/2015/wordml/symex" xmlns:wpg="http://schemas.microsoft.com/office/word/2010/wordprocessingGroup" xmlns:wpi="http://schemas.microsoft.com/office/word/2010/wordprocessingInk" xmlns:wne="http://schemas.microsoft.com/office/word/2006/wordml" xmlns:wps="http://schemas.microsoft.com/office/word/2010/wordprocessingShape" mc:Ignorable="w14 w15 w16se w16cid w16 w16cex w16sdtdh wp14">
   <w:body>
     <w:p>
       <w:pPr>
@@ -142,7 +142,7 @@
               </wp:inline>
             </w:drawing>
           </mc:Choice>
-          <mc:Fallback xmlns:w16sdtdh="http://schemas.microsoft.com/office/word/2020/wordml/sdtdatahash">
+          <mc:Fallback>
             <w:pict>
               <v:group w14:anchorId="6B83B3C1" id="Group 37229" o:spid="_x0000_s1026" style="width:369.85pt;height:.5pt;mso-position-horizontal-relative:char;mso-position-vertical-relative:line" coordsize="46969,60" o:gfxdata="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">
                 <v:shape id="Shape 46073" o:spid="_x0000_s1027" style="position:absolute;width:46969;height:91;visibility:visible;mso-wrap-style:square;v-text-anchor:top" coordsize="4696968,9144" o:gfxdata="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" path="m,l4696968,r,9144l,9144,,e" fillcolor="#4471c4" stroked="f" strokeweight="0">
@@ -328,7 +328,7 @@
               </wp:inline>
             </w:drawing>
           </mc:Choice>
-          <mc:Fallback xmlns:w16sdtdh="http://schemas.microsoft.com/office/word/2020/wordml/sdtdatahash">
+          <mc:Fallback>
             <w:pict>
               <v:group w14:anchorId="2075669A" id="Group 37230" o:spid="_x0000_s1026" style="width:369.85pt;height:.5pt;mso-position-horizontal-relative:char;mso-position-vertical-relative:line" coordsize="46969,60" o:gfxdata="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">
                 <v:shape id="Shape 46075" o:spid="_x0000_s1027" style="position:absolute;width:46969;height:91;visibility:visible;mso-wrap-style:square;v-text-anchor:top" coordsize="4696968,9144" o:gfxdata="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" path="m,l4696968,r,9144l,9144,,e" fillcolor="#4471c4" stroked="f" strokeweight="0">
@@ -437,20 +437,8 @@
           <w:szCs w:val="24"/>
           <w:lang w:val="en-US"/>
         </w:rPr>
-        <w:t xml:space="preserve">Name: Joost </w:t>
-      </w:r>
-      <w:proofErr w:type="spellStart"/>
-      <w:r>
-        <w:rPr>
-          <w:rFonts w:cstheme="minorHAnsi"/>
-          <w:color w:val="000000"/>
-          <w:sz w:val="24"/>
-          <w:szCs w:val="24"/>
-          <w:lang w:val="en-US"/>
-        </w:rPr>
-        <w:t>Oudesluijs</w:t>
-      </w:r>
-      <w:proofErr w:type="spellEnd"/>
+        <w:t>Name: Joost Oudesluijs</w:t>
+      </w:r>
     </w:p>
     <w:p>
       <w:pPr>
@@ -939,211 +927,29 @@
       <w:r>
         <w:rPr>
           <w:rFonts w:cstheme="minorHAnsi"/>
-          <w:lang w:val="en-US"/>
-        </w:rPr>
-        <w:t>The S</w:t>
-      </w:r>
-      <w:r>
-        <w:rPr>
-          <w:rFonts w:cstheme="minorHAnsi"/>
-          <w:lang w:val="en-US"/>
-        </w:rPr>
-        <w:t xml:space="preserve">upport </w:t>
-      </w:r>
-      <w:r>
-        <w:rPr>
-          <w:rFonts w:cstheme="minorHAnsi"/>
-          <w:lang w:val="en-US"/>
-        </w:rPr>
-        <w:t>V</w:t>
-      </w:r>
-      <w:r>
-        <w:rPr>
-          <w:rFonts w:cstheme="minorHAnsi"/>
-          <w:lang w:val="en-US"/>
-        </w:rPr>
-        <w:t xml:space="preserve">ector </w:t>
-      </w:r>
-      <w:r>
-        <w:rPr>
-          <w:rFonts w:cstheme="minorHAnsi"/>
-          <w:lang w:val="en-US"/>
-        </w:rPr>
-        <w:t>M</w:t>
-      </w:r>
-      <w:r>
-        <w:rPr>
-          <w:rFonts w:cstheme="minorHAnsi"/>
-          <w:lang w:val="en-US"/>
-        </w:rPr>
-        <w:t xml:space="preserve">achine </w:t>
-      </w:r>
-      <w:r>
-        <w:rPr>
-          <w:rFonts w:cstheme="minorHAnsi"/>
-          <w:lang w:val="en-US"/>
-        </w:rPr>
-        <w:t xml:space="preserve">(SVM) </w:t>
-      </w:r>
-      <w:r>
-        <w:rPr>
-          <w:rFonts w:cstheme="minorHAnsi"/>
-          <w:lang w:val="en-US"/>
-        </w:rPr>
-        <w:t>is an</w:t>
-      </w:r>
-      <w:r>
-        <w:rPr>
-          <w:rFonts w:cstheme="minorHAnsi"/>
-          <w:lang w:val="en-US"/>
-        </w:rPr>
-        <w:t xml:space="preserve"> algorithm that </w:t>
-      </w:r>
-      <w:r>
-        <w:rPr>
-          <w:rFonts w:cstheme="minorHAnsi"/>
-          <w:lang w:val="en-US"/>
-        </w:rPr>
-        <w:t xml:space="preserve">fits </w:t>
-      </w:r>
-      <w:r>
-        <w:rPr>
-          <w:rFonts w:cstheme="minorHAnsi"/>
-          <w:lang w:val="en-US"/>
-        </w:rPr>
-        <w:t xml:space="preserve">a hyperplane </w:t>
-      </w:r>
-      <w:r>
-        <w:rPr>
-          <w:rFonts w:cstheme="minorHAnsi"/>
-          <w:lang w:val="en-US"/>
-        </w:rPr>
-        <w:t>to</w:t>
-      </w:r>
-      <w:r>
-        <w:rPr>
-          <w:rFonts w:cstheme="minorHAnsi"/>
-          <w:lang w:val="en-US"/>
-        </w:rPr>
-        <w:t xml:space="preserve"> classif</w:t>
-      </w:r>
-      <w:r>
-        <w:rPr>
-          <w:rFonts w:cstheme="minorHAnsi"/>
-          <w:lang w:val="en-US"/>
-        </w:rPr>
-        <w:t>y</w:t>
-      </w:r>
-      <w:r>
-        <w:rPr>
-          <w:rFonts w:cstheme="minorHAnsi"/>
-          <w:lang w:val="en-US"/>
-        </w:rPr>
-        <w:t xml:space="preserve"> all datapoints to categories in an N-dimensional space (</w:t>
-      </w:r>
-      <w:proofErr w:type="spellStart"/>
-      <w:r>
-        <w:rPr>
-          <w:rFonts w:cstheme="minorHAnsi"/>
-          <w:lang w:val="en-US"/>
-        </w:rPr>
-        <w:t>Ghandi</w:t>
-      </w:r>
-      <w:proofErr w:type="spellEnd"/>
-      <w:r>
-        <w:rPr>
-          <w:rFonts w:cstheme="minorHAnsi"/>
-          <w:lang w:val="en-US"/>
-        </w:rPr>
-        <w:t>, 2018). This hyperplane (</w:t>
-      </w:r>
-      <w:r>
-        <w:rPr>
-          <w:rFonts w:cstheme="minorHAnsi"/>
-          <w:lang w:val="en-US"/>
-        </w:rPr>
-        <w:t>the black line in the image below</w:t>
-      </w:r>
-      <w:r>
-        <w:rPr>
-          <w:rFonts w:cstheme="minorHAnsi"/>
-          <w:lang w:val="en-US"/>
-        </w:rPr>
-        <w:t xml:space="preserve">) maximizes the distance or margin (light blue area) between </w:t>
-      </w:r>
-      <w:r>
-        <w:rPr>
-          <w:rFonts w:cstheme="minorHAnsi"/>
-          <w:lang w:val="en-US"/>
-        </w:rPr>
-        <w:t xml:space="preserve">the </w:t>
-      </w:r>
-      <w:r>
-        <w:rPr>
-          <w:rFonts w:cstheme="minorHAnsi"/>
-          <w:lang w:val="en-US"/>
-        </w:rPr>
-        <w:t xml:space="preserve">different classes. The </w:t>
-      </w:r>
-      <w:r>
-        <w:rPr>
-          <w:rFonts w:cstheme="minorHAnsi"/>
-          <w:lang w:val="en-US"/>
-        </w:rPr>
-        <w:t>S</w:t>
-      </w:r>
-      <w:r>
-        <w:rPr>
-          <w:rFonts w:cstheme="minorHAnsi"/>
-          <w:lang w:val="en-US"/>
-        </w:rPr>
-        <w:t xml:space="preserve">upport </w:t>
-      </w:r>
-      <w:r>
-        <w:rPr>
-          <w:rFonts w:cstheme="minorHAnsi"/>
-          <w:lang w:val="en-US"/>
-        </w:rPr>
-        <w:t>V</w:t>
-      </w:r>
-      <w:r>
-        <w:rPr>
-          <w:rFonts w:cstheme="minorHAnsi"/>
-          <w:lang w:val="en-US"/>
-        </w:rPr>
-        <w:t>ectors are the closest points to the classifier and determine the position of the hyperplane</w:t>
-      </w:r>
-      <w:r>
-        <w:rPr>
-          <w:rFonts w:cstheme="minorHAnsi"/>
-          <w:lang w:val="en-US"/>
-        </w:rPr>
-        <w:t>.</w:t>
-      </w:r>
-      <w:r>
-        <w:rPr>
-          <w:rFonts w:cstheme="minorHAnsi"/>
-          <w:lang w:val="en-US"/>
-        </w:rPr>
-        <w:t xml:space="preserve"> </w:t>
-      </w:r>
-    </w:p>
-    <w:p>
-      <w:pPr>
-        <w:keepNext/>
-        <w:spacing w:line="276" w:lineRule="auto"/>
-        <w:jc w:val="both"/>
-      </w:pPr>
-      <w:r>
-        <w:rPr>
-          <w:rFonts w:cstheme="minorHAnsi"/>
           <w:noProof/>
           <w:lang w:val="en-US"/>
         </w:rPr>
         <w:drawing>
-          <wp:inline distT="0" distB="0" distL="0" distR="0" wp14:anchorId="28A68F8A" wp14:editId="56B784E1">
+          <wp:anchor distT="0" distB="0" distL="114300" distR="114300" simplePos="0" relativeHeight="251662336" behindDoc="0" locked="0" layoutInCell="1" allowOverlap="1" wp14:anchorId="28A68F8A" wp14:editId="26ECA160">
+            <wp:simplePos x="0" y="0"/>
+            <wp:positionH relativeFrom="margin">
+              <wp:posOffset>-147369</wp:posOffset>
+            </wp:positionH>
+            <wp:positionV relativeFrom="paragraph">
+              <wp:posOffset>768985</wp:posOffset>
+            </wp:positionV>
             <wp:extent cx="2520564" cy="1957939"/>
             <wp:effectExtent l="0" t="0" r="0" b="4445"/>
+            <wp:wrapThrough wrapText="bothSides">
+              <wp:wrapPolygon edited="0">
+                <wp:start x="0" y="0"/>
+                <wp:lineTo x="0" y="21439"/>
+                <wp:lineTo x="21388" y="21439"/>
+                <wp:lineTo x="21388" y="0"/>
+                <wp:lineTo x="0" y="0"/>
+              </wp:wrapPolygon>
+            </wp:wrapThrough>
             <wp:docPr id="1" name="Picture 1"/>
             <wp:cNvGraphicFramePr>
               <a:graphicFrameLocks xmlns:a="http://schemas.openxmlformats.org/drawingml/2006/main" noChangeAspect="1"/>
@@ -1156,7 +962,13 @@
                     <pic:cNvPicPr/>
                   </pic:nvPicPr>
                   <pic:blipFill>
-                    <a:blip r:embed="rId10"/>
+                    <a:blip r:embed="rId10" cstate="print">
+                      <a:extLst>
+                        <a:ext uri="{28A0092B-C50C-407E-A947-70E740481C1C}">
+                          <a14:useLocalDpi xmlns:a14="http://schemas.microsoft.com/office/drawing/2010/main" val="0"/>
+                        </a:ext>
+                      </a:extLst>
+                    </a:blip>
                     <a:stretch>
                       <a:fillRect/>
                     </a:stretch>
@@ -1164,7 +976,7 @@
                   <pic:spPr>
                     <a:xfrm>
                       <a:off x="0" y="0"/>
-                      <a:ext cx="2530690" cy="1965805"/>
+                      <a:ext cx="2520564" cy="1957939"/>
                     </a:xfrm>
                     <a:prstGeom prst="rect">
                       <a:avLst/>
@@ -1173,14 +985,254 @@
                 </pic:pic>
               </a:graphicData>
             </a:graphic>
-          </wp:inline>
+            <wp14:sizeRelH relativeFrom="page">
+              <wp14:pctWidth>0</wp14:pctWidth>
+            </wp14:sizeRelH>
+            <wp14:sizeRelV relativeFrom="page">
+              <wp14:pctHeight>0</wp14:pctHeight>
+            </wp14:sizeRelV>
+          </wp:anchor>
         </w:drawing>
       </w:r>
+      <w:r>
+        <w:rPr>
+          <w:rFonts w:cstheme="minorHAnsi"/>
+          <w:lang w:val="en-US"/>
+        </w:rPr>
+        <w:t>The S</w:t>
+      </w:r>
+      <w:r>
+        <w:rPr>
+          <w:rFonts w:cstheme="minorHAnsi"/>
+          <w:lang w:val="en-US"/>
+        </w:rPr>
+        <w:t xml:space="preserve">upport </w:t>
+      </w:r>
+      <w:r>
+        <w:rPr>
+          <w:rFonts w:cstheme="minorHAnsi"/>
+          <w:lang w:val="en-US"/>
+        </w:rPr>
+        <w:t>V</w:t>
+      </w:r>
+      <w:r>
+        <w:rPr>
+          <w:rFonts w:cstheme="minorHAnsi"/>
+          <w:lang w:val="en-US"/>
+        </w:rPr>
+        <w:t xml:space="preserve">ector </w:t>
+      </w:r>
+      <w:r>
+        <w:rPr>
+          <w:rFonts w:cstheme="minorHAnsi"/>
+          <w:lang w:val="en-US"/>
+        </w:rPr>
+        <w:t>M</w:t>
+      </w:r>
+      <w:r>
+        <w:rPr>
+          <w:rFonts w:cstheme="minorHAnsi"/>
+          <w:lang w:val="en-US"/>
+        </w:rPr>
+        <w:t xml:space="preserve">achine </w:t>
+      </w:r>
+      <w:r>
+        <w:rPr>
+          <w:rFonts w:cstheme="minorHAnsi"/>
+          <w:lang w:val="en-US"/>
+        </w:rPr>
+        <w:t xml:space="preserve">(SVM) </w:t>
+      </w:r>
+      <w:r>
+        <w:rPr>
+          <w:rFonts w:cstheme="minorHAnsi"/>
+          <w:lang w:val="en-US"/>
+        </w:rPr>
+        <w:t>is an</w:t>
+      </w:r>
+      <w:r>
+        <w:rPr>
+          <w:rFonts w:cstheme="minorHAnsi"/>
+          <w:lang w:val="en-US"/>
+        </w:rPr>
+        <w:t xml:space="preserve"> algorithm that </w:t>
+      </w:r>
+      <w:r>
+        <w:rPr>
+          <w:rFonts w:cstheme="minorHAnsi"/>
+          <w:lang w:val="en-US"/>
+        </w:rPr>
+        <w:t xml:space="preserve">fits </w:t>
+      </w:r>
+      <w:r>
+        <w:rPr>
+          <w:rFonts w:cstheme="minorHAnsi"/>
+          <w:lang w:val="en-US"/>
+        </w:rPr>
+        <w:t xml:space="preserve">a hyperplane </w:t>
+      </w:r>
+      <w:r>
+        <w:rPr>
+          <w:rFonts w:cstheme="minorHAnsi"/>
+          <w:lang w:val="en-US"/>
+        </w:rPr>
+        <w:t>to</w:t>
+      </w:r>
+      <w:r>
+        <w:rPr>
+          <w:rFonts w:cstheme="minorHAnsi"/>
+          <w:lang w:val="en-US"/>
+        </w:rPr>
+        <w:t xml:space="preserve"> classif</w:t>
+      </w:r>
+      <w:r>
+        <w:rPr>
+          <w:rFonts w:cstheme="minorHAnsi"/>
+          <w:lang w:val="en-US"/>
+        </w:rPr>
+        <w:t>y</w:t>
+      </w:r>
+      <w:r>
+        <w:rPr>
+          <w:rFonts w:cstheme="minorHAnsi"/>
+          <w:lang w:val="en-US"/>
+        </w:rPr>
+        <w:t xml:space="preserve"> all datapoints to categories in an N-dimensional space (</w:t>
+      </w:r>
+      <w:proofErr w:type="spellStart"/>
+      <w:r>
+        <w:rPr>
+          <w:rFonts w:cstheme="minorHAnsi"/>
+          <w:lang w:val="en-US"/>
+        </w:rPr>
+        <w:t>Ghandi</w:t>
+      </w:r>
+      <w:proofErr w:type="spellEnd"/>
+      <w:r>
+        <w:rPr>
+          <w:rFonts w:cstheme="minorHAnsi"/>
+          <w:lang w:val="en-US"/>
+        </w:rPr>
+        <w:t>, 2018). This hyperplane (</w:t>
+      </w:r>
+      <w:r>
+        <w:rPr>
+          <w:rFonts w:cstheme="minorHAnsi"/>
+          <w:lang w:val="en-US"/>
+        </w:rPr>
+        <w:t>the black line in the image below</w:t>
+      </w:r>
+      <w:r>
+        <w:rPr>
+          <w:rFonts w:cstheme="minorHAnsi"/>
+          <w:lang w:val="en-US"/>
+        </w:rPr>
+        <w:t xml:space="preserve">) maximizes the distance or margin (light blue area) between </w:t>
+      </w:r>
+      <w:r>
+        <w:rPr>
+          <w:rFonts w:cstheme="minorHAnsi"/>
+          <w:lang w:val="en-US"/>
+        </w:rPr>
+        <w:t xml:space="preserve">the </w:t>
+      </w:r>
+      <w:r>
+        <w:rPr>
+          <w:rFonts w:cstheme="minorHAnsi"/>
+          <w:lang w:val="en-US"/>
+        </w:rPr>
+        <w:t xml:space="preserve">different classes. The </w:t>
+      </w:r>
+      <w:r>
+        <w:rPr>
+          <w:rFonts w:cstheme="minorHAnsi"/>
+          <w:lang w:val="en-US"/>
+        </w:rPr>
+        <w:t>S</w:t>
+      </w:r>
+      <w:r>
+        <w:rPr>
+          <w:rFonts w:cstheme="minorHAnsi"/>
+          <w:lang w:val="en-US"/>
+        </w:rPr>
+        <w:t xml:space="preserve">upport </w:t>
+      </w:r>
+      <w:r>
+        <w:rPr>
+          <w:rFonts w:cstheme="minorHAnsi"/>
+          <w:lang w:val="en-US"/>
+        </w:rPr>
+        <w:t>V</w:t>
+      </w:r>
+      <w:r>
+        <w:rPr>
+          <w:rFonts w:cstheme="minorHAnsi"/>
+          <w:lang w:val="en-US"/>
+        </w:rPr>
+        <w:t>ectors are the closest points to the classifier and determine the position of the hyperplane</w:t>
+      </w:r>
+      <w:r>
+        <w:rPr>
+          <w:rFonts w:cstheme="minorHAnsi"/>
+          <w:lang w:val="en-US"/>
+        </w:rPr>
+        <w:t>.</w:t>
+      </w:r>
+      <w:r>
+        <w:rPr>
+          <w:rFonts w:cstheme="minorHAnsi"/>
+          <w:lang w:val="en-US"/>
+        </w:rPr>
+        <w:t xml:space="preserve"> </w:t>
+      </w:r>
+    </w:p>
+    <w:p>
+      <w:pPr>
+        <w:keepNext/>
+        <w:spacing w:line="276" w:lineRule="auto"/>
+        <w:jc w:val="both"/>
+      </w:pPr>
     </w:p>
     <w:p>
       <w:pPr>
         <w:pStyle w:val="Caption"/>
         <w:jc w:val="both"/>
+      </w:pPr>
+    </w:p>
+    <w:p>
+      <w:pPr>
+        <w:pStyle w:val="Caption"/>
+        <w:jc w:val="both"/>
+      </w:pPr>
+    </w:p>
+    <w:p>
+      <w:pPr>
+        <w:pStyle w:val="Caption"/>
+        <w:jc w:val="both"/>
+      </w:pPr>
+    </w:p>
+    <w:p>
+      <w:pPr>
+        <w:pStyle w:val="Caption"/>
+        <w:jc w:val="both"/>
+      </w:pPr>
+    </w:p>
+    <w:p>
+      <w:pPr>
+        <w:pStyle w:val="Caption"/>
+        <w:jc w:val="both"/>
+      </w:pPr>
+    </w:p>
+    <w:p>
+      <w:pPr>
+        <w:pStyle w:val="Caption"/>
+        <w:jc w:val="both"/>
+      </w:pPr>
+    </w:p>
+    <w:p>
+      <w:pPr>
+        <w:pStyle w:val="Caption"/>
+        <w:jc w:val="both"/>
         <w:rPr>
           <w:rFonts w:cstheme="minorHAnsi"/>
           <w:lang w:val="en-US"/>
@@ -1189,14 +1241,27 @@
       <w:r>
         <w:t xml:space="preserve">Figure </w:t>
       </w:r>
-      <w:fldSimple w:instr=" SEQ Figure \* ARABIC ">
-        <w:r>
-          <w:rPr>
-            <w:noProof/>
-          </w:rPr>
-          <w:t>1</w:t>
-        </w:r>
-      </w:fldSimple>
+      <w:r>
+        <w:fldChar w:fldCharType="begin"/>
+      </w:r>
+      <w:r>
+        <w:instrText xml:space="preserve"> SEQ Figure \* ARABIC </w:instrText>
+      </w:r>
+      <w:r>
+        <w:fldChar w:fldCharType="separate"/>
+      </w:r>
+      <w:r>
+        <w:rPr>
+          <w:noProof/>
+        </w:rPr>
+        <w:t>1</w:t>
+      </w:r>
+      <w:r>
+        <w:rPr>
+          <w:noProof/>
+        </w:rPr>
+        <w:fldChar w:fldCharType="end"/>
+      </w:r>
       <w:r>
         <w:t xml:space="preserve">: </w:t>
       </w:r>
@@ -1662,7 +1727,14 @@
           <w:rFonts w:cstheme="minorHAnsi"/>
           <w:lang w:val="en-US"/>
         </w:rPr>
-        <w:t xml:space="preserve">to be </w:t>
+        <w:t xml:space="preserve">need to </w:t>
+      </w:r>
+      <w:r>
+        <w:rPr>
+          <w:rFonts w:cstheme="minorHAnsi"/>
+          <w:lang w:val="en-US"/>
+        </w:rPr>
+        <w:t xml:space="preserve">be </w:t>
       </w:r>
       <w:r>
         <w:rPr>
@@ -1881,7 +1953,14 @@
           <w:rFonts w:cstheme="minorHAnsi"/>
           <w:lang w:val="en-US"/>
         </w:rPr>
-        <w:t xml:space="preserve">, 2002). </w:t>
+        <w:t>, 2002).</w:t>
+      </w:r>
+      <w:r>
+        <w:rPr>
+          <w:rFonts w:cstheme="minorHAnsi"/>
+          <w:lang w:val="en-US"/>
+        </w:rPr>
+        <w:t xml:space="preserve"> </w:t>
       </w:r>
       <w:r>
         <w:rPr>
@@ -2142,7 +2221,91 @@
           <w:rFonts w:cstheme="minorHAnsi"/>
           <w:lang w:val="en-US"/>
         </w:rPr>
-        <w:t xml:space="preserve"> the </w:t>
+        <w:t xml:space="preserve"> the second parameter that was</w:t>
+      </w:r>
+      <w:r>
+        <w:rPr>
+          <w:rFonts w:cstheme="minorHAnsi"/>
+          <w:lang w:val="en-US"/>
+        </w:rPr>
+        <w:t xml:space="preserve"> </w:t>
+      </w:r>
+      <w:r>
+        <w:rPr>
+          <w:rFonts w:cstheme="minorHAnsi"/>
+          <w:lang w:val="en-US"/>
+        </w:rPr>
+        <w:t>tuned</w:t>
+      </w:r>
+      <w:r>
+        <w:rPr>
+          <w:rFonts w:cstheme="minorHAnsi"/>
+          <w:lang w:val="en-US"/>
+        </w:rPr>
+        <w:t xml:space="preserve"> </w:t>
+      </w:r>
+      <w:r>
+        <w:rPr>
+          <w:rFonts w:cstheme="minorHAnsi"/>
+          <w:lang w:val="en-US"/>
+        </w:rPr>
+        <w:t xml:space="preserve">to </w:t>
+      </w:r>
+      <w:r>
+        <w:rPr>
+          <w:rFonts w:cstheme="minorHAnsi"/>
+          <w:lang w:val="en-US"/>
+        </w:rPr>
+        <w:t xml:space="preserve">find a good </w:t>
+      </w:r>
+      <w:r>
+        <w:rPr>
+          <w:rFonts w:cstheme="minorHAnsi"/>
+          <w:lang w:val="en-US"/>
+        </w:rPr>
+        <w:t>number</w:t>
+      </w:r>
+      <w:r>
+        <w:rPr>
+          <w:rFonts w:cstheme="minorHAnsi"/>
+          <w:lang w:val="en-US"/>
+        </w:rPr>
+        <w:t xml:space="preserve"> of samples </w:t>
+      </w:r>
+      <w:r>
+        <w:rPr>
+          <w:rFonts w:cstheme="minorHAnsi"/>
+          <w:lang w:val="en-US"/>
+        </w:rPr>
+        <w:t xml:space="preserve">that is </w:t>
+      </w:r>
+      <w:r>
+        <w:rPr>
+          <w:rFonts w:cstheme="minorHAnsi"/>
+          <w:lang w:val="en-US"/>
+        </w:rPr>
+        <w:t>allowed in the margin</w:t>
+      </w:r>
+      <w:r>
+        <w:rPr>
+          <w:rFonts w:cstheme="minorHAnsi"/>
+          <w:lang w:val="en-US"/>
+        </w:rPr>
+        <w:t xml:space="preserve">, </w:t>
+      </w:r>
+      <w:r>
+        <w:rPr>
+          <w:rFonts w:cstheme="minorHAnsi"/>
+          <w:lang w:val="en-US"/>
+        </w:rPr>
+        <w:t>to</w:t>
+      </w:r>
+      <w:r>
+        <w:rPr>
+          <w:rFonts w:cstheme="minorHAnsi"/>
+          <w:lang w:val="en-US"/>
+        </w:rPr>
+        <w:t xml:space="preserve"> </w:t>
       </w:r>
       <w:r>
         <w:rPr>
@@ -2150,91 +2313,7 @@
           <w:lang w:val="en-US"/>
         </w:rPr>
         <w:lastRenderedPageBreak/>
-        <w:t>second parameter that was</w:t>
-      </w:r>
-      <w:r>
-        <w:rPr>
-          <w:rFonts w:cstheme="minorHAnsi"/>
-          <w:lang w:val="en-US"/>
-        </w:rPr>
-        <w:t xml:space="preserve"> </w:t>
-      </w:r>
-      <w:r>
-        <w:rPr>
-          <w:rFonts w:cstheme="minorHAnsi"/>
-          <w:lang w:val="en-US"/>
-        </w:rPr>
-        <w:t>tuned</w:t>
-      </w:r>
-      <w:r>
-        <w:rPr>
-          <w:rFonts w:cstheme="minorHAnsi"/>
-          <w:lang w:val="en-US"/>
-        </w:rPr>
-        <w:t xml:space="preserve"> </w:t>
-      </w:r>
-      <w:r>
-        <w:rPr>
-          <w:rFonts w:cstheme="minorHAnsi"/>
-          <w:lang w:val="en-US"/>
-        </w:rPr>
-        <w:t xml:space="preserve">to </w:t>
-      </w:r>
-      <w:r>
-        <w:rPr>
-          <w:rFonts w:cstheme="minorHAnsi"/>
-          <w:lang w:val="en-US"/>
-        </w:rPr>
-        <w:t xml:space="preserve">find a good </w:t>
-      </w:r>
-      <w:r>
-        <w:rPr>
-          <w:rFonts w:cstheme="minorHAnsi"/>
-          <w:lang w:val="en-US"/>
-        </w:rPr>
-        <w:t>number</w:t>
-      </w:r>
-      <w:r>
-        <w:rPr>
-          <w:rFonts w:cstheme="minorHAnsi"/>
-          <w:lang w:val="en-US"/>
-        </w:rPr>
-        <w:t xml:space="preserve"> of samples </w:t>
-      </w:r>
-      <w:r>
-        <w:rPr>
-          <w:rFonts w:cstheme="minorHAnsi"/>
-          <w:lang w:val="en-US"/>
-        </w:rPr>
-        <w:t xml:space="preserve">that is </w:t>
-      </w:r>
-      <w:r>
-        <w:rPr>
-          <w:rFonts w:cstheme="minorHAnsi"/>
-          <w:lang w:val="en-US"/>
-        </w:rPr>
-        <w:t>allowed in the margin</w:t>
-      </w:r>
-      <w:r>
-        <w:rPr>
-          <w:rFonts w:cstheme="minorHAnsi"/>
-          <w:lang w:val="en-US"/>
-        </w:rPr>
-        <w:t xml:space="preserve">, </w:t>
-      </w:r>
-      <w:r>
-        <w:rPr>
-          <w:rFonts w:cstheme="minorHAnsi"/>
-          <w:lang w:val="en-US"/>
-        </w:rPr>
-        <w:t>to</w:t>
-      </w:r>
-      <w:r>
-        <w:rPr>
-          <w:rFonts w:cstheme="minorHAnsi"/>
-          <w:lang w:val="en-US"/>
-        </w:rPr>
-        <w:t xml:space="preserve"> find the lowest overall error </w:t>
+        <w:t xml:space="preserve">find the lowest overall error </w:t>
       </w:r>
       <w:r>
         <w:rPr>
@@ -3479,7 +3558,44 @@
           <w:rFonts w:cstheme="minorHAnsi"/>
           <w:lang w:val="en-US"/>
         </w:rPr>
-        <w:t>or when the label is small enough.</w:t>
+        <w:t>or when the label is small enough</w:t>
+      </w:r>
+      <w:r>
+        <w:rPr>
+          <w:rFonts w:cstheme="minorHAnsi"/>
+          <w:lang w:val="en-US"/>
+        </w:rPr>
+        <w:t xml:space="preserve"> given the </w:t>
+      </w:r>
+      <w:proofErr w:type="spellStart"/>
+      <w:r>
+        <w:rPr>
+          <w:rFonts w:cstheme="minorHAnsi"/>
+          <w:lang w:val="en-US"/>
+        </w:rPr>
+        <w:t>min_samples_leaf</w:t>
+      </w:r>
+      <w:proofErr w:type="spellEnd"/>
+      <w:r>
+        <w:rPr>
+          <w:rFonts w:cstheme="minorHAnsi"/>
+          <w:lang w:val="en-US"/>
+        </w:rPr>
+        <w:t xml:space="preserve"> parameter</w:t>
+      </w:r>
+      <w:r>
+        <w:rPr>
+          <w:rFonts w:cstheme="minorHAnsi"/>
+          <w:lang w:val="en-US"/>
+        </w:rPr>
+        <w:t xml:space="preserve"> input</w:t>
+      </w:r>
+      <w:r>
+        <w:rPr>
+          <w:rFonts w:cstheme="minorHAnsi"/>
+          <w:lang w:val="en-US"/>
+        </w:rPr>
+        <w:t>.</w:t>
       </w:r>
       <w:commentRangeEnd w:id="1"/>
       <w:r>
@@ -3512,13 +3628,13 @@
           <w:lang w:val="en-US"/>
         </w:rPr>
         <w:drawing>
-          <wp:anchor distT="0" distB="0" distL="114300" distR="114300" simplePos="0" relativeHeight="251658240" behindDoc="0" locked="0" layoutInCell="1" allowOverlap="1" wp14:anchorId="08476631" wp14:editId="2E8D2145">
+          <wp:anchor distT="0" distB="0" distL="114300" distR="114300" simplePos="0" relativeHeight="251658240" behindDoc="0" locked="0" layoutInCell="1" allowOverlap="1" wp14:anchorId="08476631" wp14:editId="2F1DF565">
             <wp:simplePos x="0" y="0"/>
             <wp:positionH relativeFrom="margin">
-              <wp:posOffset>3023235</wp:posOffset>
+              <wp:align>right</wp:align>
             </wp:positionH>
             <wp:positionV relativeFrom="paragraph">
-              <wp:posOffset>906145</wp:posOffset>
+              <wp:posOffset>852756</wp:posOffset>
             </wp:positionV>
             <wp:extent cx="2700655" cy="1576705"/>
             <wp:effectExtent l="0" t="0" r="4445" b="4445"/>
@@ -3582,7 +3698,7 @@
         <mc:AlternateContent>
           <mc:Choice Requires="wps">
             <w:drawing>
-              <wp:anchor distT="0" distB="0" distL="114300" distR="114300" simplePos="0" relativeHeight="251661312" behindDoc="0" locked="0" layoutInCell="1" allowOverlap="1" wp14:anchorId="36A33693" wp14:editId="7EC508BF">
+              <wp:anchor distT="0" distB="0" distL="114300" distR="114300" simplePos="0" relativeHeight="251661312" behindDoc="0" locked="0" layoutInCell="1" allowOverlap="1" wp14:anchorId="36A33693" wp14:editId="41C9ED40">
                 <wp:simplePos x="0" y="0"/>
                 <wp:positionH relativeFrom="column">
                   <wp:posOffset>3023235</wp:posOffset>
@@ -3659,7 +3775,7 @@
                 <v:stroke joinstyle="miter"/>
                 <v:path gradientshapeok="t" o:connecttype="rect"/>
               </v:shapetype>
-              <v:shape id="Text Box 9" o:spid="_x0000_s1026" type="#_x0000_t202" style="position:absolute;left:0;text-align:left;margin-left:238.05pt;margin-top:195.75pt;width:212.65pt;height:.05pt;z-index:251661312;visibility:visible;mso-wrap-style:square;mso-wrap-distance-left:9pt;mso-wrap-distance-top:0;mso-wrap-distance-right:9pt;mso-wrap-distance-bottom:0;mso-position-horizontal:absolute;mso-position-horizontal-relative:text;mso-position-vertical:absolute;mso-position-vertical-relative:text;v-text-anchor:top" o:gfxdata="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" stroked="f">
+              <v:shape id="Text Box 9" o:spid="_x0000_s1026" type="#_x0000_t202" style="position:absolute;left:0;text-align:left;margin-left:238.05pt;margin-top:195.75pt;width:212.65pt;height:.05pt;z-index:251661312;visibility:visible;mso-wrap-style:square;mso-wrap-distance-left:9pt;mso-wrap-distance-top:0;mso-wrap-distance-right:9pt;mso-wrap-distance-bottom:0;mso-position-horizontal:absolute;mso-position-horizontal-relative:text;mso-position-vertical:absolute;mso-position-vertical-relative:text;v-text-anchor:top" o:gfxdata="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" stroked="f">
                 <v:textbox style="mso-fit-shape-to-text:t" inset="0,0,0,0">
                   <w:txbxContent>
                     <w:p>
@@ -4002,16 +4118,28 @@
         <w:jc w:val="both"/>
         <w:rPr>
           <w:rFonts w:cstheme="minorHAnsi"/>
-          <w:lang w:val="en-US"/>
-        </w:rPr>
-      </w:pPr>
-      <w:r>
-        <w:rPr>
-          <w:rFonts w:cstheme="minorHAnsi"/>
           <w:b/>
           <w:bCs/>
           <w:lang w:val="en-US"/>
         </w:rPr>
+      </w:pPr>
+    </w:p>
+    <w:p>
+      <w:pPr>
+        <w:spacing w:line="276" w:lineRule="auto"/>
+        <w:jc w:val="both"/>
+        <w:rPr>
+          <w:rFonts w:cstheme="minorHAnsi"/>
+          <w:lang w:val="en-US"/>
+        </w:rPr>
+      </w:pPr>
+      <w:r>
+        <w:rPr>
+          <w:rFonts w:cstheme="minorHAnsi"/>
+          <w:b/>
+          <w:bCs/>
+          <w:lang w:val="en-US"/>
+        </w:rPr>
         <w:lastRenderedPageBreak/>
         <w:t xml:space="preserve">Hyperparameter tuning </w:t>
       </w:r>
@@ -4700,7 +4828,6 @@
         </w:rPr>
         <w:t xml:space="preserve"> from </w:t>
       </w:r>
-      <w:proofErr w:type="spellStart"/>
       <w:r>
         <w:rPr>
           <w:rFonts w:cstheme="minorHAnsi"/>
@@ -4708,7 +4835,6 @@
         </w:rPr>
         <w:t>scikit-learn</w:t>
       </w:r>
-      <w:proofErr w:type="spellEnd"/>
       <w:r>
         <w:rPr>
           <w:rFonts w:cstheme="minorHAnsi"/>
@@ -5350,7 +5476,21 @@
           <w:rFonts w:cstheme="minorHAnsi"/>
           <w:lang w:val="en-US"/>
         </w:rPr>
-        <w:t xml:space="preserve">20 percent </w:t>
+        <w:t>20 percent</w:t>
+      </w:r>
+      <w:r>
+        <w:rPr>
+          <w:rFonts w:cstheme="minorHAnsi"/>
+          <w:lang w:val="en-US"/>
+        </w:rPr>
+        <w:t>age points</w:t>
+      </w:r>
+      <w:r>
+        <w:rPr>
+          <w:rFonts w:cstheme="minorHAnsi"/>
+          <w:lang w:val="en-US"/>
+        </w:rPr>
+        <w:t xml:space="preserve"> </w:t>
       </w:r>
       <w:commentRangeEnd w:id="2"/>
       <w:r>
@@ -5400,7 +5540,21 @@
           <w:rFonts w:cstheme="minorHAnsi"/>
           <w:lang w:val="en-US"/>
         </w:rPr>
-        <w:t xml:space="preserve">5 percent </w:t>
+        <w:t>5 percent</w:t>
+      </w:r>
+      <w:r>
+        <w:rPr>
+          <w:rFonts w:cstheme="minorHAnsi"/>
+          <w:lang w:val="en-US"/>
+        </w:rPr>
+        <w:t>age points</w:t>
+      </w:r>
+      <w:r>
+        <w:rPr>
+          <w:rFonts w:cstheme="minorHAnsi"/>
+          <w:lang w:val="en-US"/>
+        </w:rPr>
+        <w:t xml:space="preserve"> </w:t>
       </w:r>
       <w:commentRangeEnd w:id="3"/>
       <w:r>
@@ -5925,23 +6079,7 @@
           <w:rFonts w:cstheme="minorHAnsi"/>
           <w:lang w:val="en-US"/>
         </w:rPr>
-        <w:t xml:space="preserve">Sato, </w:t>
-      </w:r>
-      <w:proofErr w:type="gramStart"/>
-      <w:r>
-        <w:rPr>
-          <w:rFonts w:cstheme="minorHAnsi"/>
-          <w:lang w:val="en-US"/>
-        </w:rPr>
-        <w:t>M.</w:t>
-      </w:r>
-      <w:proofErr w:type="gramEnd"/>
-      <w:r>
-        <w:rPr>
-          <w:rFonts w:cstheme="minorHAnsi"/>
-          <w:lang w:val="en-US"/>
-        </w:rPr>
-        <w:t xml:space="preserve"> and H. </w:t>
+        <w:t xml:space="preserve">Sato, M. and H. </w:t>
       </w:r>
       <w:proofErr w:type="spellStart"/>
       <w:r>
@@ -5971,74 +6109,114 @@
           <w:lang w:val="en-US"/>
         </w:rPr>
       </w:pPr>
+      <w:proofErr w:type="spellStart"/>
       <w:r>
         <w:rPr>
           <w:rFonts w:asciiTheme="minorHAnsi" w:hAnsiTheme="minorHAnsi" w:cstheme="minorHAnsi"/>
           <w:sz w:val="22"/>
           <w:szCs w:val="22"/>
-          <w:lang w:val="en-US"/>
-        </w:rPr>
-        <w:t xml:space="preserve">Strobl, C., </w:t>
-      </w:r>
-      <w:proofErr w:type="spellStart"/>
+          <w:lang w:val="nl-NL"/>
+        </w:rPr>
+        <w:t>Strobl</w:t>
+      </w:r>
+      <w:proofErr w:type="spellEnd"/>
       <w:r>
         <w:rPr>
           <w:rFonts w:asciiTheme="minorHAnsi" w:hAnsiTheme="minorHAnsi" w:cstheme="minorHAnsi"/>
           <w:sz w:val="22"/>
           <w:szCs w:val="22"/>
-          <w:lang w:val="en-US"/>
-        </w:rPr>
-        <w:t>Boulesteix</w:t>
-      </w:r>
-      <w:proofErr w:type="spellEnd"/>
+          <w:lang w:val="nl-NL"/>
+        </w:rPr>
+        <w:t xml:space="preserve">, C., </w:t>
+      </w:r>
+      <w:proofErr w:type="spellStart"/>
       <w:r>
         <w:rPr>
           <w:rFonts w:asciiTheme="minorHAnsi" w:hAnsiTheme="minorHAnsi" w:cstheme="minorHAnsi"/>
           <w:sz w:val="22"/>
           <w:szCs w:val="22"/>
-          <w:lang w:val="en-US"/>
-        </w:rPr>
-        <w:t xml:space="preserve">, A. L., </w:t>
-      </w:r>
-      <w:proofErr w:type="spellStart"/>
+          <w:lang w:val="nl-NL"/>
+        </w:rPr>
+        <w:t>Boulesteix</w:t>
+      </w:r>
+      <w:proofErr w:type="spellEnd"/>
       <w:r>
         <w:rPr>
           <w:rFonts w:asciiTheme="minorHAnsi" w:hAnsiTheme="minorHAnsi" w:cstheme="minorHAnsi"/>
           <w:sz w:val="22"/>
           <w:szCs w:val="22"/>
-          <w:lang w:val="en-US"/>
-        </w:rPr>
-        <w:t>Kneib</w:t>
-      </w:r>
-      <w:proofErr w:type="spellEnd"/>
+          <w:lang w:val="nl-NL"/>
+        </w:rPr>
+        <w:t xml:space="preserve">, A. L., </w:t>
+      </w:r>
+      <w:proofErr w:type="spellStart"/>
       <w:r>
         <w:rPr>
           <w:rFonts w:asciiTheme="minorHAnsi" w:hAnsiTheme="minorHAnsi" w:cstheme="minorHAnsi"/>
           <w:sz w:val="22"/>
           <w:szCs w:val="22"/>
-          <w:lang w:val="en-US"/>
-        </w:rPr>
-        <w:t xml:space="preserve">, T., Augustin, T., &amp; </w:t>
-      </w:r>
-      <w:proofErr w:type="spellStart"/>
+          <w:lang w:val="nl-NL"/>
+        </w:rPr>
+        <w:t>Kneib</w:t>
+      </w:r>
+      <w:proofErr w:type="spellEnd"/>
       <w:r>
         <w:rPr>
           <w:rFonts w:asciiTheme="minorHAnsi" w:hAnsiTheme="minorHAnsi" w:cstheme="minorHAnsi"/>
           <w:sz w:val="22"/>
           <w:szCs w:val="22"/>
-          <w:lang w:val="en-US"/>
-        </w:rPr>
-        <w:t>Zeileis</w:t>
-      </w:r>
-      <w:proofErr w:type="spellEnd"/>
+          <w:lang w:val="nl-NL"/>
+        </w:rPr>
+        <w:t xml:space="preserve">, T., </w:t>
+      </w:r>
+      <w:proofErr w:type="spellStart"/>
       <w:r>
         <w:rPr>
           <w:rFonts w:asciiTheme="minorHAnsi" w:hAnsiTheme="minorHAnsi" w:cstheme="minorHAnsi"/>
           <w:sz w:val="22"/>
           <w:szCs w:val="22"/>
-          <w:lang w:val="en-US"/>
-        </w:rPr>
-        <w:t>, A. (2008). Conditional variable importance for random forests. BMC bioinformatics, 9, 307.</w:t>
+          <w:lang w:val="nl-NL"/>
+        </w:rPr>
+        <w:t>Augustin</w:t>
+      </w:r>
+      <w:proofErr w:type="spellEnd"/>
+      <w:r>
+        <w:rPr>
+          <w:rFonts w:asciiTheme="minorHAnsi" w:hAnsiTheme="minorHAnsi" w:cstheme="minorHAnsi"/>
+          <w:sz w:val="22"/>
+          <w:szCs w:val="22"/>
+          <w:lang w:val="nl-NL"/>
+        </w:rPr>
+        <w:t xml:space="preserve">, T., &amp; </w:t>
+      </w:r>
+      <w:proofErr w:type="spellStart"/>
+      <w:r>
+        <w:rPr>
+          <w:rFonts w:asciiTheme="minorHAnsi" w:hAnsiTheme="minorHAnsi" w:cstheme="minorHAnsi"/>
+          <w:sz w:val="22"/>
+          <w:szCs w:val="22"/>
+          <w:lang w:val="nl-NL"/>
+        </w:rPr>
+        <w:t>Zeileis</w:t>
+      </w:r>
+      <w:proofErr w:type="spellEnd"/>
+      <w:r>
+        <w:rPr>
+          <w:rFonts w:asciiTheme="minorHAnsi" w:hAnsiTheme="minorHAnsi" w:cstheme="minorHAnsi"/>
+          <w:sz w:val="22"/>
+          <w:szCs w:val="22"/>
+          <w:lang w:val="nl-NL"/>
+        </w:rPr>
+        <w:t xml:space="preserve">, A. (2008). </w:t>
+      </w:r>
+      <w:r>
+        <w:rPr>
+          <w:rFonts w:asciiTheme="minorHAnsi" w:hAnsiTheme="minorHAnsi" w:cstheme="minorHAnsi"/>
+          <w:sz w:val="22"/>
+          <w:szCs w:val="22"/>
+          <w:lang w:val="en-US"/>
+        </w:rPr>
+        <w:t>Conditional variable importance for random forests. BMC bioinformatics, 9, 307.</w:t>
       </w:r>
     </w:p>
     <w:p>
@@ -6325,20 +6503,8 @@
           <w:szCs w:val="24"/>
           <w:lang w:val="en-US"/>
         </w:rPr>
-        <w:t xml:space="preserve">Joost </w:t>
-      </w:r>
-      <w:proofErr w:type="spellStart"/>
-      <w:r>
-        <w:rPr>
-          <w:rFonts w:cstheme="minorHAnsi"/>
-          <w:color w:val="000000"/>
-          <w:sz w:val="24"/>
-          <w:szCs w:val="24"/>
-          <w:lang w:val="en-US"/>
-        </w:rPr>
-        <w:t>Oudesluijs</w:t>
-      </w:r>
-      <w:proofErr w:type="spellEnd"/>
+        <w:t>Joost Oudesluijs</w:t>
+      </w:r>
     </w:p>
     <w:p>
       <w:pPr>
@@ -6531,20 +6697,8 @@
           <w:szCs w:val="24"/>
           <w:lang w:val="en-US"/>
         </w:rPr>
-        <w:t xml:space="preserve">Joost </w:t>
-      </w:r>
-      <w:proofErr w:type="spellStart"/>
-      <w:r>
-        <w:rPr>
-          <w:rFonts w:cstheme="minorHAnsi"/>
-          <w:color w:val="000000"/>
-          <w:sz w:val="24"/>
-          <w:szCs w:val="24"/>
-          <w:lang w:val="en-US"/>
-        </w:rPr>
-        <w:t>Oudesluijs</w:t>
-      </w:r>
-      <w:proofErr w:type="spellEnd"/>
+        <w:t>Joost Oudesluijs</w:t>
+      </w:r>
     </w:p>
     <w:p>
       <w:pPr>
@@ -7431,7 +7585,7 @@
 </file>
 
 <file path=word/comments.xml><?xml version="1.0" encoding="utf-8"?>
-<w:comments xmlns:wpc="http://schemas.microsoft.com/office/word/2010/wordprocessingCanvas" xmlns:cx="http://schemas.microsoft.com/office/drawing/2014/chartex" xmlns:cx1="http://schemas.microsoft.com/office/drawing/2015/9/8/chartex" xmlns:cx2="http://schemas.microsoft.com/office/drawing/2015/10/21/chartex" xmlns:cx3="http://schemas.microsoft.com/office/drawing/2016/5/9/chartex" xmlns:cx4="http://schemas.microsoft.com/office/drawing/2016/5/10/chartex" xmlns:cx5="http://schemas.microsoft.com/office/drawing/2016/5/11/chartex" xmlns:cx6="http://schemas.microsoft.com/office/drawing/2016/5/12/chartex" xmlns:cx7="http://schemas.microsoft.com/office/drawing/2016/5/13/chartex" xmlns:cx8="http://schemas.microsoft.com/office/drawing/2016/5/14/chartex" xmlns:mc="http://schemas.openxmlformats.org/markup-compatibility/2006" xmlns:aink="http://schemas.microsoft.com/office/drawing/2016/ink" xmlns:am3d="http://schemas.microsoft.com/office/drawing/2017/model3d" xmlns:o="urn:schemas-microsoft-com:office:office" xmlns:r="http://schemas.openxmlformats.org/officeDocument/2006/relationships" xmlns:m="http://schemas.openxmlformats.org/officeDocument/2006/math" xmlns:v="urn:schemas-microsoft-com:vml" xmlns:wp14="http://schemas.microsoft.com/office/word/2010/wordprocessingDrawing" xmlns:wp="http://schemas.openxmlformats.org/drawingml/2006/wordprocessingDrawing" xmlns:w10="urn:schemas-microsoft-com:office:word" xmlns:w="http://schemas.openxmlformats.org/wordprocessingml/2006/main" xmlns:w14="http://schemas.microsoft.com/office/word/2010/wordml" xmlns:w15="http://schemas.microsoft.com/office/word/2012/wordml" xmlns:w16cex="http://schemas.microsoft.com/office/word/2018/wordml/cex" xmlns:w16cid="http://schemas.microsoft.com/office/word/2016/wordml/cid" xmlns:w16="http://schemas.microsoft.com/office/word/2018/wordml" xmlns:w16se="http://schemas.microsoft.com/office/word/2015/wordml/symex" xmlns:wpg="http://schemas.microsoft.com/office/word/2010/wordprocessingGroup" xmlns:wpi="http://schemas.microsoft.com/office/word/2010/wordprocessingInk" xmlns:wne="http://schemas.microsoft.com/office/word/2006/wordml" xmlns:wps="http://schemas.microsoft.com/office/word/2010/wordprocessingShape" mc:Ignorable="w14 w15 w16se w16cid w16 w16cex wp14">
+<w:comments xmlns:wpc="http://schemas.microsoft.com/office/word/2010/wordprocessingCanvas" xmlns:cx="http://schemas.microsoft.com/office/drawing/2014/chartex" xmlns:cx1="http://schemas.microsoft.com/office/drawing/2015/9/8/chartex" xmlns:cx2="http://schemas.microsoft.com/office/drawing/2015/10/21/chartex" xmlns:cx3="http://schemas.microsoft.com/office/drawing/2016/5/9/chartex" xmlns:cx4="http://schemas.microsoft.com/office/drawing/2016/5/10/chartex" xmlns:cx5="http://schemas.microsoft.com/office/drawing/2016/5/11/chartex" xmlns:cx6="http://schemas.microsoft.com/office/drawing/2016/5/12/chartex" xmlns:cx7="http://schemas.microsoft.com/office/drawing/2016/5/13/chartex" xmlns:cx8="http://schemas.microsoft.com/office/drawing/2016/5/14/chartex" xmlns:mc="http://schemas.openxmlformats.org/markup-compatibility/2006" xmlns:aink="http://schemas.microsoft.com/office/drawing/2016/ink" xmlns:am3d="http://schemas.microsoft.com/office/drawing/2017/model3d" xmlns:o="urn:schemas-microsoft-com:office:office" xmlns:r="http://schemas.openxmlformats.org/officeDocument/2006/relationships" xmlns:m="http://schemas.openxmlformats.org/officeDocument/2006/math" xmlns:v="urn:schemas-microsoft-com:vml" xmlns:wp14="http://schemas.microsoft.com/office/word/2010/wordprocessingDrawing" xmlns:wp="http://schemas.openxmlformats.org/drawingml/2006/wordprocessingDrawing" xmlns:w10="urn:schemas-microsoft-com:office:word" xmlns:w="http://schemas.openxmlformats.org/wordprocessingml/2006/main" xmlns:w14="http://schemas.microsoft.com/office/word/2010/wordml" xmlns:w15="http://schemas.microsoft.com/office/word/2012/wordml" xmlns:w16cex="http://schemas.microsoft.com/office/word/2018/wordml/cex" xmlns:w16cid="http://schemas.microsoft.com/office/word/2016/wordml/cid" xmlns:w16="http://schemas.microsoft.com/office/word/2018/wordml" xmlns:w16sdtdh="http://schemas.microsoft.com/office/word/2020/wordml/sdtdatahash" xmlns:w16se="http://schemas.microsoft.com/office/word/2015/wordml/symex" xmlns:wpg="http://schemas.microsoft.com/office/word/2010/wordprocessingGroup" xmlns:wpi="http://schemas.microsoft.com/office/word/2010/wordprocessingInk" xmlns:wne="http://schemas.microsoft.com/office/word/2006/wordml" xmlns:wps="http://schemas.microsoft.com/office/word/2010/wordprocessingShape" mc:Ignorable="w14 w15 w16se w16cid w16 w16cex w16sdtdh wp14">
   <w:comment w:id="0" w:author="J.H. Schutte" w:date="2021-06-03T15:50:00Z" w:initials="JS">
     <w:p>
       <w:pPr>
@@ -7500,16 +7654,16 @@
 </file>
 
 <file path=word/commentsExtended.xml><?xml version="1.0" encoding="utf-8"?>
-<w15:commentsEx xmlns:wpc="http://schemas.microsoft.com/office/word/2010/wordprocessingCanvas" xmlns:cx="http://schemas.microsoft.com/office/drawing/2014/chartex" xmlns:cx1="http://schemas.microsoft.com/office/drawing/2015/9/8/chartex" xmlns:cx2="http://schemas.microsoft.com/office/drawing/2015/10/21/chartex" xmlns:cx3="http://schemas.microsoft.com/office/drawing/2016/5/9/chartex" xmlns:cx4="http://schemas.microsoft.com/office/drawing/2016/5/10/chartex" xmlns:cx5="http://schemas.microsoft.com/office/drawing/2016/5/11/chartex" xmlns:cx6="http://schemas.microsoft.com/office/drawing/2016/5/12/chartex" xmlns:cx7="http://schemas.microsoft.com/office/drawing/2016/5/13/chartex" xmlns:cx8="http://schemas.microsoft.com/office/drawing/2016/5/14/chartex" xmlns:mc="http://schemas.openxmlformats.org/markup-compatibility/2006" xmlns:aink="http://schemas.microsoft.com/office/drawing/2016/ink" xmlns:am3d="http://schemas.microsoft.com/office/drawing/2017/model3d" xmlns:o="urn:schemas-microsoft-com:office:office" xmlns:r="http://schemas.openxmlformats.org/officeDocument/2006/relationships" xmlns:m="http://schemas.openxmlformats.org/officeDocument/2006/math" xmlns:v="urn:schemas-microsoft-com:vml" xmlns:wp14="http://schemas.microsoft.com/office/word/2010/wordprocessingDrawing" xmlns:wp="http://schemas.openxmlformats.org/drawingml/2006/wordprocessingDrawing" xmlns:w10="urn:schemas-microsoft-com:office:word" xmlns:w="http://schemas.openxmlformats.org/wordprocessingml/2006/main" xmlns:w14="http://schemas.microsoft.com/office/word/2010/wordml" xmlns:w15="http://schemas.microsoft.com/office/word/2012/wordml" xmlns:w16cex="http://schemas.microsoft.com/office/word/2018/wordml/cex" xmlns:w16cid="http://schemas.microsoft.com/office/word/2016/wordml/cid" xmlns:w16="http://schemas.microsoft.com/office/word/2018/wordml" xmlns:w16se="http://schemas.microsoft.com/office/word/2015/wordml/symex" xmlns:wpg="http://schemas.microsoft.com/office/word/2010/wordprocessingGroup" xmlns:wpi="http://schemas.microsoft.com/office/word/2010/wordprocessingInk" xmlns:wne="http://schemas.microsoft.com/office/word/2006/wordml" xmlns:wps="http://schemas.microsoft.com/office/word/2010/wordprocessingShape" mc:Ignorable="w14 w15 w16se w16cid w16 w16cex wp14">
+<w15:commentsEx xmlns:wpc="http://schemas.microsoft.com/office/word/2010/wordprocessingCanvas" xmlns:cx="http://schemas.microsoft.com/office/drawing/2014/chartex" xmlns:cx1="http://schemas.microsoft.com/office/drawing/2015/9/8/chartex" xmlns:cx2="http://schemas.microsoft.com/office/drawing/2015/10/21/chartex" xmlns:cx3="http://schemas.microsoft.com/office/drawing/2016/5/9/chartex" xmlns:cx4="http://schemas.microsoft.com/office/drawing/2016/5/10/chartex" xmlns:cx5="http://schemas.microsoft.com/office/drawing/2016/5/11/chartex" xmlns:cx6="http://schemas.microsoft.com/office/drawing/2016/5/12/chartex" xmlns:cx7="http://schemas.microsoft.com/office/drawing/2016/5/13/chartex" xmlns:cx8="http://schemas.microsoft.com/office/drawing/2016/5/14/chartex" xmlns:mc="http://schemas.openxmlformats.org/markup-compatibility/2006" xmlns:aink="http://schemas.microsoft.com/office/drawing/2016/ink" xmlns:am3d="http://schemas.microsoft.com/office/drawing/2017/model3d" xmlns:o="urn:schemas-microsoft-com:office:office" xmlns:r="http://schemas.openxmlformats.org/officeDocument/2006/relationships" xmlns:m="http://schemas.openxmlformats.org/officeDocument/2006/math" xmlns:v="urn:schemas-microsoft-com:vml" xmlns:wp14="http://schemas.microsoft.com/office/word/2010/wordprocessingDrawing" xmlns:wp="http://schemas.openxmlformats.org/drawingml/2006/wordprocessingDrawing" xmlns:w10="urn:schemas-microsoft-com:office:word" xmlns:w="http://schemas.openxmlformats.org/wordprocessingml/2006/main" xmlns:w14="http://schemas.microsoft.com/office/word/2010/wordml" xmlns:w15="http://schemas.microsoft.com/office/word/2012/wordml" xmlns:w16cex="http://schemas.microsoft.com/office/word/2018/wordml/cex" xmlns:w16cid="http://schemas.microsoft.com/office/word/2016/wordml/cid" xmlns:w16="http://schemas.microsoft.com/office/word/2018/wordml" xmlns:w16sdtdh="http://schemas.microsoft.com/office/word/2020/wordml/sdtdatahash" xmlns:w16se="http://schemas.microsoft.com/office/word/2015/wordml/symex" xmlns:wpg="http://schemas.microsoft.com/office/word/2010/wordprocessingGroup" xmlns:wpi="http://schemas.microsoft.com/office/word/2010/wordprocessingInk" xmlns:wne="http://schemas.microsoft.com/office/word/2006/wordml" xmlns:wps="http://schemas.microsoft.com/office/word/2010/wordprocessingShape" mc:Ignorable="w14 w15 w16se w16cid w16 w16cex w16sdtdh wp14">
   <w15:commentEx w15:paraId="7CB41F10" w15:done="0"/>
-  <w15:commentEx w15:paraId="121DA66D" w15:done="0"/>
-  <w15:commentEx w15:paraId="2601EAE9" w15:done="0"/>
-  <w15:commentEx w15:paraId="79EF1D43" w15:done="0"/>
+  <w15:commentEx w15:paraId="121DA66D" w15:done="1"/>
+  <w15:commentEx w15:paraId="2601EAE9" w15:done="1"/>
+  <w15:commentEx w15:paraId="79EF1D43" w15:done="1"/>
 </w15:commentsEx>
 </file>
 
 <file path=word/commentsExtensible.xml><?xml version="1.0" encoding="utf-8"?>
-<w16cex:commentsExtensible xmlns:wpc="http://schemas.microsoft.com/office/word/2010/wordprocessingCanvas" xmlns:cx="http://schemas.microsoft.com/office/drawing/2014/chartex" xmlns:cx1="http://schemas.microsoft.com/office/drawing/2015/9/8/chartex" xmlns:cx2="http://schemas.microsoft.com/office/drawing/2015/10/21/chartex" xmlns:cx3="http://schemas.microsoft.com/office/drawing/2016/5/9/chartex" xmlns:cx4="http://schemas.microsoft.com/office/drawing/2016/5/10/chartex" xmlns:cx5="http://schemas.microsoft.com/office/drawing/2016/5/11/chartex" xmlns:cx6="http://schemas.microsoft.com/office/drawing/2016/5/12/chartex" xmlns:cx7="http://schemas.microsoft.com/office/drawing/2016/5/13/chartex" xmlns:cx8="http://schemas.microsoft.com/office/drawing/2016/5/14/chartex" xmlns:mc="http://schemas.openxmlformats.org/markup-compatibility/2006" xmlns:aink="http://schemas.microsoft.com/office/drawing/2016/ink" xmlns:am3d="http://schemas.microsoft.com/office/drawing/2017/model3d" xmlns:o="urn:schemas-microsoft-com:office:office" xmlns:r="http://schemas.openxmlformats.org/officeDocument/2006/relationships" xmlns:m="http://schemas.openxmlformats.org/officeDocument/2006/math" xmlns:v="urn:schemas-microsoft-com:vml" xmlns:wp14="http://schemas.microsoft.com/office/word/2010/wordprocessingDrawing" xmlns:wp="http://schemas.openxmlformats.org/drawingml/2006/wordprocessingDrawing" xmlns:w10="urn:schemas-microsoft-com:office:word" xmlns:w="http://schemas.openxmlformats.org/wordprocessingml/2006/main" xmlns:w14="http://schemas.microsoft.com/office/word/2010/wordml" xmlns:w15="http://schemas.microsoft.com/office/word/2012/wordml" xmlns:w16cex="http://schemas.microsoft.com/office/word/2018/wordml/cex" xmlns:w16cid="http://schemas.microsoft.com/office/word/2016/wordml/cid" xmlns:w16="http://schemas.microsoft.com/office/word/2018/wordml" xmlns:w16se="http://schemas.microsoft.com/office/word/2015/wordml/symex" xmlns:wpg="http://schemas.microsoft.com/office/word/2010/wordprocessingGroup" xmlns:wpi="http://schemas.microsoft.com/office/word/2010/wordprocessingInk" xmlns:wne="http://schemas.microsoft.com/office/word/2006/wordml" xmlns:wps="http://schemas.microsoft.com/office/word/2010/wordprocessingShape" mc:Ignorable="w14 w15 w16se w16cid w16 w16cex wp14">
+<w16cex:commentsExtensible xmlns:wpc="http://schemas.microsoft.com/office/word/2010/wordprocessingCanvas" xmlns:cx="http://schemas.microsoft.com/office/drawing/2014/chartex" xmlns:cx1="http://schemas.microsoft.com/office/drawing/2015/9/8/chartex" xmlns:cx2="http://schemas.microsoft.com/office/drawing/2015/10/21/chartex" xmlns:cx3="http://schemas.microsoft.com/office/drawing/2016/5/9/chartex" xmlns:cx4="http://schemas.microsoft.com/office/drawing/2016/5/10/chartex" xmlns:cx5="http://schemas.microsoft.com/office/drawing/2016/5/11/chartex" xmlns:cx6="http://schemas.microsoft.com/office/drawing/2016/5/12/chartex" xmlns:cx7="http://schemas.microsoft.com/office/drawing/2016/5/13/chartex" xmlns:cx8="http://schemas.microsoft.com/office/drawing/2016/5/14/chartex" xmlns:mc="http://schemas.openxmlformats.org/markup-compatibility/2006" xmlns:aink="http://schemas.microsoft.com/office/drawing/2016/ink" xmlns:am3d="http://schemas.microsoft.com/office/drawing/2017/model3d" xmlns:o="urn:schemas-microsoft-com:office:office" xmlns:r="http://schemas.openxmlformats.org/officeDocument/2006/relationships" xmlns:m="http://schemas.openxmlformats.org/officeDocument/2006/math" xmlns:v="urn:schemas-microsoft-com:vml" xmlns:wp14="http://schemas.microsoft.com/office/word/2010/wordprocessingDrawing" xmlns:wp="http://schemas.openxmlformats.org/drawingml/2006/wordprocessingDrawing" xmlns:w10="urn:schemas-microsoft-com:office:word" xmlns:w="http://schemas.openxmlformats.org/wordprocessingml/2006/main" xmlns:w14="http://schemas.microsoft.com/office/word/2010/wordml" xmlns:w15="http://schemas.microsoft.com/office/word/2012/wordml" xmlns:w16cex="http://schemas.microsoft.com/office/word/2018/wordml/cex" xmlns:w16cid="http://schemas.microsoft.com/office/word/2016/wordml/cid" xmlns:w16="http://schemas.microsoft.com/office/word/2018/wordml" xmlns:w16sdtdh="http://schemas.microsoft.com/office/word/2020/wordml/sdtdatahash" xmlns:w16se="http://schemas.microsoft.com/office/word/2015/wordml/symex" xmlns:wpg="http://schemas.microsoft.com/office/word/2010/wordprocessingGroup" xmlns:wpi="http://schemas.microsoft.com/office/word/2010/wordprocessingInk" xmlns:wne="http://schemas.microsoft.com/office/word/2006/wordml" xmlns:wps="http://schemas.microsoft.com/office/word/2010/wordprocessingShape" mc:Ignorable="w14 w15 w16se w16cid w16 w16cex w16sdtdh wp14">
   <w16cex:commentExtensible w16cex:durableId="246378DE" w16cex:dateUtc="2021-06-03T13:50:00Z"/>
   <w16cex:commentExtensible w16cex:durableId="2463744B" w16cex:dateUtc="2021-06-03T13:31:00Z"/>
   <w16cex:commentExtensible w16cex:durableId="246377F3" w16cex:dateUtc="2021-06-03T13:46:00Z"/>
@@ -7518,7 +7672,7 @@
 </file>
 
 <file path=word/commentsIds.xml><?xml version="1.0" encoding="utf-8"?>
-<w16cid:commentsIds xmlns:wpc="http://schemas.microsoft.com/office/word/2010/wordprocessingCanvas" xmlns:cx="http://schemas.microsoft.com/office/drawing/2014/chartex" xmlns:cx1="http://schemas.microsoft.com/office/drawing/2015/9/8/chartex" xmlns:cx2="http://schemas.microsoft.com/office/drawing/2015/10/21/chartex" xmlns:cx3="http://schemas.microsoft.com/office/drawing/2016/5/9/chartex" xmlns:cx4="http://schemas.microsoft.com/office/drawing/2016/5/10/chartex" xmlns:cx5="http://schemas.microsoft.com/office/drawing/2016/5/11/chartex" xmlns:cx6="http://schemas.microsoft.com/office/drawing/2016/5/12/chartex" xmlns:cx7="http://schemas.microsoft.com/office/drawing/2016/5/13/chartex" xmlns:cx8="http://schemas.microsoft.com/office/drawing/2016/5/14/chartex" xmlns:mc="http://schemas.openxmlformats.org/markup-compatibility/2006" xmlns:aink="http://schemas.microsoft.com/office/drawing/2016/ink" xmlns:am3d="http://schemas.microsoft.com/office/drawing/2017/model3d" xmlns:o="urn:schemas-microsoft-com:office:office" xmlns:r="http://schemas.openxmlformats.org/officeDocument/2006/relationships" xmlns:m="http://schemas.openxmlformats.org/officeDocument/2006/math" xmlns:v="urn:schemas-microsoft-com:vml" xmlns:wp14="http://schemas.microsoft.com/office/word/2010/wordprocessingDrawing" xmlns:wp="http://schemas.openxmlformats.org/drawingml/2006/wordprocessingDrawing" xmlns:w10="urn:schemas-microsoft-com:office:word" xmlns:w="http://schemas.openxmlformats.org/wordprocessingml/2006/main" xmlns:w14="http://schemas.microsoft.com/office/word/2010/wordml" xmlns:w15="http://schemas.microsoft.com/office/word/2012/wordml" xmlns:w16cex="http://schemas.microsoft.com/office/word/2018/wordml/cex" xmlns:w16cid="http://schemas.microsoft.com/office/word/2016/wordml/cid" xmlns:w16="http://schemas.microsoft.com/office/word/2018/wordml" xmlns:w16se="http://schemas.microsoft.com/office/word/2015/wordml/symex" xmlns:wpg="http://schemas.microsoft.com/office/word/2010/wordprocessingGroup" xmlns:wpi="http://schemas.microsoft.com/office/word/2010/wordprocessingInk" xmlns:wne="http://schemas.microsoft.com/office/word/2006/wordml" xmlns:wps="http://schemas.microsoft.com/office/word/2010/wordprocessingShape" mc:Ignorable="w14 w15 w16se w16cid w16 w16cex wp14">
+<w16cid:commentsIds xmlns:wpc="http://schemas.microsoft.com/office/word/2010/wordprocessingCanvas" xmlns:cx="http://schemas.microsoft.com/office/drawing/2014/chartex" xmlns:cx1="http://schemas.microsoft.com/office/drawing/2015/9/8/chartex" xmlns:cx2="http://schemas.microsoft.com/office/drawing/2015/10/21/chartex" xmlns:cx3="http://schemas.microsoft.com/office/drawing/2016/5/9/chartex" xmlns:cx4="http://schemas.microsoft.com/office/drawing/2016/5/10/chartex" xmlns:cx5="http://schemas.microsoft.com/office/drawing/2016/5/11/chartex" xmlns:cx6="http://schemas.microsoft.com/office/drawing/2016/5/12/chartex" xmlns:cx7="http://schemas.microsoft.com/office/drawing/2016/5/13/chartex" xmlns:cx8="http://schemas.microsoft.com/office/drawing/2016/5/14/chartex" xmlns:mc="http://schemas.openxmlformats.org/markup-compatibility/2006" xmlns:aink="http://schemas.microsoft.com/office/drawing/2016/ink" xmlns:am3d="http://schemas.microsoft.com/office/drawing/2017/model3d" xmlns:o="urn:schemas-microsoft-com:office:office" xmlns:r="http://schemas.openxmlformats.org/officeDocument/2006/relationships" xmlns:m="http://schemas.openxmlformats.org/officeDocument/2006/math" xmlns:v="urn:schemas-microsoft-com:vml" xmlns:wp14="http://schemas.microsoft.com/office/word/2010/wordprocessingDrawing" xmlns:wp="http://schemas.openxmlformats.org/drawingml/2006/wordprocessingDrawing" xmlns:w10="urn:schemas-microsoft-com:office:word" xmlns:w="http://schemas.openxmlformats.org/wordprocessingml/2006/main" xmlns:w14="http://schemas.microsoft.com/office/word/2010/wordml" xmlns:w15="http://schemas.microsoft.com/office/word/2012/wordml" xmlns:w16cex="http://schemas.microsoft.com/office/word/2018/wordml/cex" xmlns:w16cid="http://schemas.microsoft.com/office/word/2016/wordml/cid" xmlns:w16="http://schemas.microsoft.com/office/word/2018/wordml" xmlns:w16sdtdh="http://schemas.microsoft.com/office/word/2020/wordml/sdtdatahash" xmlns:w16se="http://schemas.microsoft.com/office/word/2015/wordml/symex" xmlns:wpg="http://schemas.microsoft.com/office/word/2010/wordprocessingGroup" xmlns:wpi="http://schemas.microsoft.com/office/word/2010/wordprocessingInk" xmlns:wne="http://schemas.microsoft.com/office/word/2006/wordml" xmlns:wps="http://schemas.microsoft.com/office/word/2010/wordprocessingShape" mc:Ignorable="w14 w15 w16se w16cid w16 w16cex w16sdtdh wp14">
   <w16cid:commentId w16cid:paraId="7CB41F10" w16cid:durableId="246378DE"/>
   <w16cid:commentId w16cid:paraId="121DA66D" w16cid:durableId="2463744B"/>
   <w16cid:commentId w16cid:paraId="2601EAE9" w16cid:durableId="246377F3"/>
@@ -7527,7 +7681,7 @@
 </file>
 
 <file path=word/endnotes.xml><?xml version="1.0" encoding="utf-8"?>
-<w:endnotes xmlns:wpc="http://schemas.microsoft.com/office/word/2010/wordprocessingCanvas" xmlns:cx="http://schemas.microsoft.com/office/drawing/2014/chartex" xmlns:cx1="http://schemas.microsoft.com/office/drawing/2015/9/8/chartex" xmlns:cx2="http://schemas.microsoft.com/office/drawing/2015/10/21/chartex" xmlns:cx3="http://schemas.microsoft.com/office/drawing/2016/5/9/chartex" xmlns:cx4="http://schemas.microsoft.com/office/drawing/2016/5/10/chartex" xmlns:cx5="http://schemas.microsoft.com/office/drawing/2016/5/11/chartex" xmlns:cx6="http://schemas.microsoft.com/office/drawing/2016/5/12/chartex" xmlns:cx7="http://schemas.microsoft.com/office/drawing/2016/5/13/chartex" xmlns:cx8="http://schemas.microsoft.com/office/drawing/2016/5/14/chartex" xmlns:mc="http://schemas.openxmlformats.org/markup-compatibility/2006" xmlns:aink="http://schemas.microsoft.com/office/drawing/2016/ink" xmlns:am3d="http://schemas.microsoft.com/office/drawing/2017/model3d" xmlns:o="urn:schemas-microsoft-com:office:office" xmlns:r="http://schemas.openxmlformats.org/officeDocument/2006/relationships" xmlns:m="http://schemas.openxmlformats.org/officeDocument/2006/math" xmlns:v="urn:schemas-microsoft-com:vml" xmlns:wp14="http://schemas.microsoft.com/office/word/2010/wordprocessingDrawing" xmlns:wp="http://schemas.openxmlformats.org/drawingml/2006/wordprocessingDrawing" xmlns:w10="urn:schemas-microsoft-com:office:word" xmlns:w="http://schemas.openxmlformats.org/wordprocessingml/2006/main" xmlns:w14="http://schemas.microsoft.com/office/word/2010/wordml" xmlns:w15="http://schemas.microsoft.com/office/word/2012/wordml" xmlns:w16cex="http://schemas.microsoft.com/office/word/2018/wordml/cex" xmlns:w16cid="http://schemas.microsoft.com/office/word/2016/wordml/cid" xmlns:w16="http://schemas.microsoft.com/office/word/2018/wordml" xmlns:w16se="http://schemas.microsoft.com/office/word/2015/wordml/symex" xmlns:wpg="http://schemas.microsoft.com/office/word/2010/wordprocessingGroup" xmlns:wpi="http://schemas.microsoft.com/office/word/2010/wordprocessingInk" xmlns:wne="http://schemas.microsoft.com/office/word/2006/wordml" xmlns:wps="http://schemas.microsoft.com/office/word/2010/wordprocessingShape" mc:Ignorable="w14 w15 w16se w16cid w16 w16cex wp14">
+<w:endnotes xmlns:wpc="http://schemas.microsoft.com/office/word/2010/wordprocessingCanvas" xmlns:cx="http://schemas.microsoft.com/office/drawing/2014/chartex" xmlns:cx1="http://schemas.microsoft.com/office/drawing/2015/9/8/chartex" xmlns:cx2="http://schemas.microsoft.com/office/drawing/2015/10/21/chartex" xmlns:cx3="http://schemas.microsoft.com/office/drawing/2016/5/9/chartex" xmlns:cx4="http://schemas.microsoft.com/office/drawing/2016/5/10/chartex" xmlns:cx5="http://schemas.microsoft.com/office/drawing/2016/5/11/chartex" xmlns:cx6="http://schemas.microsoft.com/office/drawing/2016/5/12/chartex" xmlns:cx7="http://schemas.microsoft.com/office/drawing/2016/5/13/chartex" xmlns:cx8="http://schemas.microsoft.com/office/drawing/2016/5/14/chartex" xmlns:mc="http://schemas.openxmlformats.org/markup-compatibility/2006" xmlns:aink="http://schemas.microsoft.com/office/drawing/2016/ink" xmlns:am3d="http://schemas.microsoft.com/office/drawing/2017/model3d" xmlns:o="urn:schemas-microsoft-com:office:office" xmlns:r="http://schemas.openxmlformats.org/officeDocument/2006/relationships" xmlns:m="http://schemas.openxmlformats.org/officeDocument/2006/math" xmlns:v="urn:schemas-microsoft-com:vml" xmlns:wp14="http://schemas.microsoft.com/office/word/2010/wordprocessingDrawing" xmlns:wp="http://schemas.openxmlformats.org/drawingml/2006/wordprocessingDrawing" xmlns:w10="urn:schemas-microsoft-com:office:word" xmlns:w="http://schemas.openxmlformats.org/wordprocessingml/2006/main" xmlns:w14="http://schemas.microsoft.com/office/word/2010/wordml" xmlns:w15="http://schemas.microsoft.com/office/word/2012/wordml" xmlns:w16cex="http://schemas.microsoft.com/office/word/2018/wordml/cex" xmlns:w16cid="http://schemas.microsoft.com/office/word/2016/wordml/cid" xmlns:w16="http://schemas.microsoft.com/office/word/2018/wordml" xmlns:w16sdtdh="http://schemas.microsoft.com/office/word/2020/wordml/sdtdatahash" xmlns:w16se="http://schemas.microsoft.com/office/word/2015/wordml/symex" xmlns:wpg="http://schemas.microsoft.com/office/word/2010/wordprocessingGroup" xmlns:wpi="http://schemas.microsoft.com/office/word/2010/wordprocessingInk" xmlns:wne="http://schemas.microsoft.com/office/word/2006/wordml" xmlns:wps="http://schemas.microsoft.com/office/word/2010/wordprocessingShape" mc:Ignorable="w14 w15 w16se w16cid w16 w16cex w16sdtdh wp14">
   <w:endnote w:type="separator" w:id="-1">
     <w:p>
       <w:pPr>
@@ -7552,7 +7706,7 @@
 </file>
 
 <file path=word/footer1.xml><?xml version="1.0" encoding="utf-8"?>
-<w:ftr xmlns:wpc="http://schemas.microsoft.com/office/word/2010/wordprocessingCanvas" xmlns:cx="http://schemas.microsoft.com/office/drawing/2014/chartex" xmlns:cx1="http://schemas.microsoft.com/office/drawing/2015/9/8/chartex" xmlns:cx2="http://schemas.microsoft.com/office/drawing/2015/10/21/chartex" xmlns:cx3="http://schemas.microsoft.com/office/drawing/2016/5/9/chartex" xmlns:cx4="http://schemas.microsoft.com/office/drawing/2016/5/10/chartex" xmlns:cx5="http://schemas.microsoft.com/office/drawing/2016/5/11/chartex" xmlns:cx6="http://schemas.microsoft.com/office/drawing/2016/5/12/chartex" xmlns:cx7="http://schemas.microsoft.com/office/drawing/2016/5/13/chartex" xmlns:cx8="http://schemas.microsoft.com/office/drawing/2016/5/14/chartex" xmlns:mc="http://schemas.openxmlformats.org/markup-compatibility/2006" xmlns:aink="http://schemas.microsoft.com/office/drawing/2016/ink" xmlns:am3d="http://schemas.microsoft.com/office/drawing/2017/model3d" xmlns:o="urn:schemas-microsoft-com:office:office" xmlns:r="http://schemas.openxmlformats.org/officeDocument/2006/relationships" xmlns:m="http://schemas.openxmlformats.org/officeDocument/2006/math" xmlns:v="urn:schemas-microsoft-com:vml" xmlns:wp14="http://schemas.microsoft.com/office/word/2010/wordprocessingDrawing" xmlns:wp="http://schemas.openxmlformats.org/drawingml/2006/wordprocessingDrawing" xmlns:w10="urn:schemas-microsoft-com:office:word" xmlns:w="http://schemas.openxmlformats.org/wordprocessingml/2006/main" xmlns:w14="http://schemas.microsoft.com/office/word/2010/wordml" xmlns:w15="http://schemas.microsoft.com/office/word/2012/wordml" xmlns:w16cex="http://schemas.microsoft.com/office/word/2018/wordml/cex" xmlns:w16cid="http://schemas.microsoft.com/office/word/2016/wordml/cid" xmlns:w16="http://schemas.microsoft.com/office/word/2018/wordml" xmlns:w16se="http://schemas.microsoft.com/office/word/2015/wordml/symex" xmlns:wpg="http://schemas.microsoft.com/office/word/2010/wordprocessingGroup" xmlns:wpi="http://schemas.microsoft.com/office/word/2010/wordprocessingInk" xmlns:wne="http://schemas.microsoft.com/office/word/2006/wordml" xmlns:wps="http://schemas.microsoft.com/office/word/2010/wordprocessingShape" mc:Ignorable="w14 w15 w16se w16cid w16 w16cex wp14">
+<w:ftr xmlns:wpc="http://schemas.microsoft.com/office/word/2010/wordprocessingCanvas" xmlns:cx="http://schemas.microsoft.com/office/drawing/2014/chartex" xmlns:cx1="http://schemas.microsoft.com/office/drawing/2015/9/8/chartex" xmlns:cx2="http://schemas.microsoft.com/office/drawing/2015/10/21/chartex" xmlns:cx3="http://schemas.microsoft.com/office/drawing/2016/5/9/chartex" xmlns:cx4="http://schemas.microsoft.com/office/drawing/2016/5/10/chartex" xmlns:cx5="http://schemas.microsoft.com/office/drawing/2016/5/11/chartex" xmlns:cx6="http://schemas.microsoft.com/office/drawing/2016/5/12/chartex" xmlns:cx7="http://schemas.microsoft.com/office/drawing/2016/5/13/chartex" xmlns:cx8="http://schemas.microsoft.com/office/drawing/2016/5/14/chartex" xmlns:mc="http://schemas.openxmlformats.org/markup-compatibility/2006" xmlns:aink="http://schemas.microsoft.com/office/drawing/2016/ink" xmlns:am3d="http://schemas.microsoft.com/office/drawing/2017/model3d" xmlns:o="urn:schemas-microsoft-com:office:office" xmlns:r="http://schemas.openxmlformats.org/officeDocument/2006/relationships" xmlns:m="http://schemas.openxmlformats.org/officeDocument/2006/math" xmlns:v="urn:schemas-microsoft-com:vml" xmlns:wp14="http://schemas.microsoft.com/office/word/2010/wordprocessingDrawing" xmlns:wp="http://schemas.openxmlformats.org/drawingml/2006/wordprocessingDrawing" xmlns:w10="urn:schemas-microsoft-com:office:word" xmlns:w="http://schemas.openxmlformats.org/wordprocessingml/2006/main" xmlns:w14="http://schemas.microsoft.com/office/word/2010/wordml" xmlns:w15="http://schemas.microsoft.com/office/word/2012/wordml" xmlns:w16cex="http://schemas.microsoft.com/office/word/2018/wordml/cex" xmlns:w16cid="http://schemas.microsoft.com/office/word/2016/wordml/cid" xmlns:w16="http://schemas.microsoft.com/office/word/2018/wordml" xmlns:w16sdtdh="http://schemas.microsoft.com/office/word/2020/wordml/sdtdatahash" xmlns:w16se="http://schemas.microsoft.com/office/word/2015/wordml/symex" xmlns:wpg="http://schemas.microsoft.com/office/word/2010/wordprocessingGroup" xmlns:wpi="http://schemas.microsoft.com/office/word/2010/wordprocessingInk" xmlns:wne="http://schemas.microsoft.com/office/word/2006/wordml" xmlns:wps="http://schemas.microsoft.com/office/word/2010/wordprocessingShape" mc:Ignorable="w14 w15 w16se w16cid w16 w16cex w16sdtdh wp14">
   <w:sdt>
     <w:sdtPr>
       <w:id w:val="1111471308"/>
@@ -7605,7 +7759,7 @@
 </file>
 
 <file path=word/footnotes.xml><?xml version="1.0" encoding="utf-8"?>
-<w:footnotes xmlns:wpc="http://schemas.microsoft.com/office/word/2010/wordprocessingCanvas" xmlns:cx="http://schemas.microsoft.com/office/drawing/2014/chartex" xmlns:cx1="http://schemas.microsoft.com/office/drawing/2015/9/8/chartex" xmlns:cx2="http://schemas.microsoft.com/office/drawing/2015/10/21/chartex" xmlns:cx3="http://schemas.microsoft.com/office/drawing/2016/5/9/chartex" xmlns:cx4="http://schemas.microsoft.com/office/drawing/2016/5/10/chartex" xmlns:cx5="http://schemas.microsoft.com/office/drawing/2016/5/11/chartex" xmlns:cx6="http://schemas.microsoft.com/office/drawing/2016/5/12/chartex" xmlns:cx7="http://schemas.microsoft.com/office/drawing/2016/5/13/chartex" xmlns:cx8="http://schemas.microsoft.com/office/drawing/2016/5/14/chartex" xmlns:mc="http://schemas.openxmlformats.org/markup-compatibility/2006" xmlns:aink="http://schemas.microsoft.com/office/drawing/2016/ink" xmlns:am3d="http://schemas.microsoft.com/office/drawing/2017/model3d" xmlns:o="urn:schemas-microsoft-com:office:office" xmlns:r="http://schemas.openxmlformats.org/officeDocument/2006/relationships" xmlns:m="http://schemas.openxmlformats.org/officeDocument/2006/math" xmlns:v="urn:schemas-microsoft-com:vml" xmlns:wp14="http://schemas.microsoft.com/office/word/2010/wordprocessingDrawing" xmlns:wp="http://schemas.openxmlformats.org/drawingml/2006/wordprocessingDrawing" xmlns:w10="urn:schemas-microsoft-com:office:word" xmlns:w="http://schemas.openxmlformats.org/wordprocessingml/2006/main" xmlns:w14="http://schemas.microsoft.com/office/word/2010/wordml" xmlns:w15="http://schemas.microsoft.com/office/word/2012/wordml" xmlns:w16cex="http://schemas.microsoft.com/office/word/2018/wordml/cex" xmlns:w16cid="http://schemas.microsoft.com/office/word/2016/wordml/cid" xmlns:w16="http://schemas.microsoft.com/office/word/2018/wordml" xmlns:w16se="http://schemas.microsoft.com/office/word/2015/wordml/symex" xmlns:wpg="http://schemas.microsoft.com/office/word/2010/wordprocessingGroup" xmlns:wpi="http://schemas.microsoft.com/office/word/2010/wordprocessingInk" xmlns:wne="http://schemas.microsoft.com/office/word/2006/wordml" xmlns:wps="http://schemas.microsoft.com/office/word/2010/wordprocessingShape" mc:Ignorable="w14 w15 w16se w16cid w16 w16cex wp14">
+<w:footnotes xmlns:wpc="http://schemas.microsoft.com/office/word/2010/wordprocessingCanvas" xmlns:cx="http://schemas.microsoft.com/office/drawing/2014/chartex" xmlns:cx1="http://schemas.microsoft.com/office/drawing/2015/9/8/chartex" xmlns:cx2="http://schemas.microsoft.com/office/drawing/2015/10/21/chartex" xmlns:cx3="http://schemas.microsoft.com/office/drawing/2016/5/9/chartex" xmlns:cx4="http://schemas.microsoft.com/office/drawing/2016/5/10/chartex" xmlns:cx5="http://schemas.microsoft.com/office/drawing/2016/5/11/chartex" xmlns:cx6="http://schemas.microsoft.com/office/drawing/2016/5/12/chartex" xmlns:cx7="http://schemas.microsoft.com/office/drawing/2016/5/13/chartex" xmlns:cx8="http://schemas.microsoft.com/office/drawing/2016/5/14/chartex" xmlns:mc="http://schemas.openxmlformats.org/markup-compatibility/2006" xmlns:aink="http://schemas.microsoft.com/office/drawing/2016/ink" xmlns:am3d="http://schemas.microsoft.com/office/drawing/2017/model3d" xmlns:o="urn:schemas-microsoft-com:office:office" xmlns:r="http://schemas.openxmlformats.org/officeDocument/2006/relationships" xmlns:m="http://schemas.openxmlformats.org/officeDocument/2006/math" xmlns:v="urn:schemas-microsoft-com:vml" xmlns:wp14="http://schemas.microsoft.com/office/word/2010/wordprocessingDrawing" xmlns:wp="http://schemas.openxmlformats.org/drawingml/2006/wordprocessingDrawing" xmlns:w10="urn:schemas-microsoft-com:office:word" xmlns:w="http://schemas.openxmlformats.org/wordprocessingml/2006/main" xmlns:w14="http://schemas.microsoft.com/office/word/2010/wordml" xmlns:w15="http://schemas.microsoft.com/office/word/2012/wordml" xmlns:w16cex="http://schemas.microsoft.com/office/word/2018/wordml/cex" xmlns:w16cid="http://schemas.microsoft.com/office/word/2016/wordml/cid" xmlns:w16="http://schemas.microsoft.com/office/word/2018/wordml" xmlns:w16sdtdh="http://schemas.microsoft.com/office/word/2020/wordml/sdtdatahash" xmlns:w16se="http://schemas.microsoft.com/office/word/2015/wordml/symex" xmlns:wpg="http://schemas.microsoft.com/office/word/2010/wordprocessingGroup" xmlns:wpi="http://schemas.microsoft.com/office/word/2010/wordprocessingInk" xmlns:wne="http://schemas.microsoft.com/office/word/2006/wordml" xmlns:wps="http://schemas.microsoft.com/office/word/2010/wordprocessingShape" mc:Ignorable="w14 w15 w16se w16cid w16 w16cex w16sdtdh wp14">
   <w:footnote w:type="separator" w:id="-1">
     <w:p>
       <w:pPr>
@@ -7630,7 +7784,7 @@
 </file>
 
 <file path=word/numbering.xml><?xml version="1.0" encoding="utf-8"?>
-<w:numbering xmlns:wpc="http://schemas.microsoft.com/office/word/2010/wordprocessingCanvas" xmlns:cx="http://schemas.microsoft.com/office/drawing/2014/chartex" xmlns:cx1="http://schemas.microsoft.com/office/drawing/2015/9/8/chartex" xmlns:cx2="http://schemas.microsoft.com/office/drawing/2015/10/21/chartex" xmlns:cx3="http://schemas.microsoft.com/office/drawing/2016/5/9/chartex" xmlns:cx4="http://schemas.microsoft.com/office/drawing/2016/5/10/chartex" xmlns:cx5="http://schemas.microsoft.com/office/drawing/2016/5/11/chartex" xmlns:cx6="http://schemas.microsoft.com/office/drawing/2016/5/12/chartex" xmlns:cx7="http://schemas.microsoft.com/office/drawing/2016/5/13/chartex" xmlns:cx8="http://schemas.microsoft.com/office/drawing/2016/5/14/chartex" xmlns:mc="http://schemas.openxmlformats.org/markup-compatibility/2006" xmlns:aink="http://schemas.microsoft.com/office/drawing/2016/ink" xmlns:am3d="http://schemas.microsoft.com/office/drawing/2017/model3d" xmlns:o="urn:schemas-microsoft-com:office:office" xmlns:r="http://schemas.openxmlformats.org/officeDocument/2006/relationships" xmlns:m="http://schemas.openxmlformats.org/officeDocument/2006/math" xmlns:v="urn:schemas-microsoft-com:vml" xmlns:wp14="http://schemas.microsoft.com/office/word/2010/wordprocessingDrawing" xmlns:wp="http://schemas.openxmlformats.org/drawingml/2006/wordprocessingDrawing" xmlns:w10="urn:schemas-microsoft-com:office:word" xmlns:w="http://schemas.openxmlformats.org/wordprocessingml/2006/main" xmlns:w14="http://schemas.microsoft.com/office/word/2010/wordml" xmlns:w15="http://schemas.microsoft.com/office/word/2012/wordml" xmlns:w16cex="http://schemas.microsoft.com/office/word/2018/wordml/cex" xmlns:w16cid="http://schemas.microsoft.com/office/word/2016/wordml/cid" xmlns:w16="http://schemas.microsoft.com/office/word/2018/wordml" xmlns:w16se="http://schemas.microsoft.com/office/word/2015/wordml/symex" xmlns:wpg="http://schemas.microsoft.com/office/word/2010/wordprocessingGroup" xmlns:wpi="http://schemas.microsoft.com/office/word/2010/wordprocessingInk" xmlns:wne="http://schemas.microsoft.com/office/word/2006/wordml" xmlns:wps="http://schemas.microsoft.com/office/word/2010/wordprocessingShape" mc:Ignorable="w14 w15 w16se w16cid w16 w16cex wp14">
+<w:numbering xmlns:wpc="http://schemas.microsoft.com/office/word/2010/wordprocessingCanvas" xmlns:cx="http://schemas.microsoft.com/office/drawing/2014/chartex" xmlns:cx1="http://schemas.microsoft.com/office/drawing/2015/9/8/chartex" xmlns:cx2="http://schemas.microsoft.com/office/drawing/2015/10/21/chartex" xmlns:cx3="http://schemas.microsoft.com/office/drawing/2016/5/9/chartex" xmlns:cx4="http://schemas.microsoft.com/office/drawing/2016/5/10/chartex" xmlns:cx5="http://schemas.microsoft.com/office/drawing/2016/5/11/chartex" xmlns:cx6="http://schemas.microsoft.com/office/drawing/2016/5/12/chartex" xmlns:cx7="http://schemas.microsoft.com/office/drawing/2016/5/13/chartex" xmlns:cx8="http://schemas.microsoft.com/office/drawing/2016/5/14/chartex" xmlns:mc="http://schemas.openxmlformats.org/markup-compatibility/2006" xmlns:aink="http://schemas.microsoft.com/office/drawing/2016/ink" xmlns:am3d="http://schemas.microsoft.com/office/drawing/2017/model3d" xmlns:o="urn:schemas-microsoft-com:office:office" xmlns:r="http://schemas.openxmlformats.org/officeDocument/2006/relationships" xmlns:m="http://schemas.openxmlformats.org/officeDocument/2006/math" xmlns:v="urn:schemas-microsoft-com:vml" xmlns:wp14="http://schemas.microsoft.com/office/word/2010/wordprocessingDrawing" xmlns:wp="http://schemas.openxmlformats.org/drawingml/2006/wordprocessingDrawing" xmlns:w10="urn:schemas-microsoft-com:office:word" xmlns:w="http://schemas.openxmlformats.org/wordprocessingml/2006/main" xmlns:w14="http://schemas.microsoft.com/office/word/2010/wordml" xmlns:w15="http://schemas.microsoft.com/office/word/2012/wordml" xmlns:w16cex="http://schemas.microsoft.com/office/word/2018/wordml/cex" xmlns:w16cid="http://schemas.microsoft.com/office/word/2016/wordml/cid" xmlns:w16="http://schemas.microsoft.com/office/word/2018/wordml" xmlns:w16sdtdh="http://schemas.microsoft.com/office/word/2020/wordml/sdtdatahash" xmlns:w16se="http://schemas.microsoft.com/office/word/2015/wordml/symex" xmlns:wpg="http://schemas.microsoft.com/office/word/2010/wordprocessingGroup" xmlns:wpi="http://schemas.microsoft.com/office/word/2010/wordprocessingInk" xmlns:wne="http://schemas.microsoft.com/office/word/2006/wordml" xmlns:wps="http://schemas.microsoft.com/office/word/2010/wordprocessingShape" mc:Ignorable="w14 w15 w16se w16cid w16 w16cex w16sdtdh wp14">
   <w:abstractNum w:abstractNumId="0" w15:restartNumberingAfterBreak="0">
     <w:nsid w:val="06645B39"/>
     <w:multiLevelType w:val="hybridMultilevel"/>
@@ -8366,7 +8520,7 @@
 </file>
 
 <file path=word/people.xml><?xml version="1.0" encoding="utf-8"?>
-<w15:people xmlns:wpc="http://schemas.microsoft.com/office/word/2010/wordprocessingCanvas" xmlns:cx="http://schemas.microsoft.com/office/drawing/2014/chartex" xmlns:cx1="http://schemas.microsoft.com/office/drawing/2015/9/8/chartex" xmlns:cx2="http://schemas.microsoft.com/office/drawing/2015/10/21/chartex" xmlns:cx3="http://schemas.microsoft.com/office/drawing/2016/5/9/chartex" xmlns:cx4="http://schemas.microsoft.com/office/drawing/2016/5/10/chartex" xmlns:cx5="http://schemas.microsoft.com/office/drawing/2016/5/11/chartex" xmlns:cx6="http://schemas.microsoft.com/office/drawing/2016/5/12/chartex" xmlns:cx7="http://schemas.microsoft.com/office/drawing/2016/5/13/chartex" xmlns:cx8="http://schemas.microsoft.com/office/drawing/2016/5/14/chartex" xmlns:mc="http://schemas.openxmlformats.org/markup-compatibility/2006" xmlns:aink="http://schemas.microsoft.com/office/drawing/2016/ink" xmlns:am3d="http://schemas.microsoft.com/office/drawing/2017/model3d" xmlns:o="urn:schemas-microsoft-com:office:office" xmlns:r="http://schemas.openxmlformats.org/officeDocument/2006/relationships" xmlns:m="http://schemas.openxmlformats.org/officeDocument/2006/math" xmlns:v="urn:schemas-microsoft-com:vml" xmlns:wp14="http://schemas.microsoft.com/office/word/2010/wordprocessingDrawing" xmlns:wp="http://schemas.openxmlformats.org/drawingml/2006/wordprocessingDrawing" xmlns:w10="urn:schemas-microsoft-com:office:word" xmlns:w="http://schemas.openxmlformats.org/wordprocessingml/2006/main" xmlns:w14="http://schemas.microsoft.com/office/word/2010/wordml" xmlns:w15="http://schemas.microsoft.com/office/word/2012/wordml" xmlns:w16cex="http://schemas.microsoft.com/office/word/2018/wordml/cex" xmlns:w16cid="http://schemas.microsoft.com/office/word/2016/wordml/cid" xmlns:w16="http://schemas.microsoft.com/office/word/2018/wordml" xmlns:w16se="http://schemas.microsoft.com/office/word/2015/wordml/symex" xmlns:wpg="http://schemas.microsoft.com/office/word/2010/wordprocessingGroup" xmlns:wpi="http://schemas.microsoft.com/office/word/2010/wordprocessingInk" xmlns:wne="http://schemas.microsoft.com/office/word/2006/wordml" xmlns:wps="http://schemas.microsoft.com/office/word/2010/wordprocessingShape" mc:Ignorable="w14 w15 w16se w16cid w16 w16cex wp14">
+<w15:people xmlns:wpc="http://schemas.microsoft.com/office/word/2010/wordprocessingCanvas" xmlns:cx="http://schemas.microsoft.com/office/drawing/2014/chartex" xmlns:cx1="http://schemas.microsoft.com/office/drawing/2015/9/8/chartex" xmlns:cx2="http://schemas.microsoft.com/office/drawing/2015/10/21/chartex" xmlns:cx3="http://schemas.microsoft.com/office/drawing/2016/5/9/chartex" xmlns:cx4="http://schemas.microsoft.com/office/drawing/2016/5/10/chartex" xmlns:cx5="http://schemas.microsoft.com/office/drawing/2016/5/11/chartex" xmlns:cx6="http://schemas.microsoft.com/office/drawing/2016/5/12/chartex" xmlns:cx7="http://schemas.microsoft.com/office/drawing/2016/5/13/chartex" xmlns:cx8="http://schemas.microsoft.com/office/drawing/2016/5/14/chartex" xmlns:mc="http://schemas.openxmlformats.org/markup-compatibility/2006" xmlns:aink="http://schemas.microsoft.com/office/drawing/2016/ink" xmlns:am3d="http://schemas.microsoft.com/office/drawing/2017/model3d" xmlns:o="urn:schemas-microsoft-com:office:office" xmlns:r="http://schemas.openxmlformats.org/officeDocument/2006/relationships" xmlns:m="http://schemas.openxmlformats.org/officeDocument/2006/math" xmlns:v="urn:schemas-microsoft-com:vml" xmlns:wp14="http://schemas.microsoft.com/office/word/2010/wordprocessingDrawing" xmlns:wp="http://schemas.openxmlformats.org/drawingml/2006/wordprocessingDrawing" xmlns:w10="urn:schemas-microsoft-com:office:word" xmlns:w="http://schemas.openxmlformats.org/wordprocessingml/2006/main" xmlns:w14="http://schemas.microsoft.com/office/word/2010/wordml" xmlns:w15="http://schemas.microsoft.com/office/word/2012/wordml" xmlns:w16cex="http://schemas.microsoft.com/office/word/2018/wordml/cex" xmlns:w16cid="http://schemas.microsoft.com/office/word/2016/wordml/cid" xmlns:w16="http://schemas.microsoft.com/office/word/2018/wordml" xmlns:w16sdtdh="http://schemas.microsoft.com/office/word/2020/wordml/sdtdatahash" xmlns:w16se="http://schemas.microsoft.com/office/word/2015/wordml/symex" xmlns:wpg="http://schemas.microsoft.com/office/word/2010/wordprocessingGroup" xmlns:wpi="http://schemas.microsoft.com/office/word/2010/wordprocessingInk" xmlns:wne="http://schemas.microsoft.com/office/word/2006/wordml" xmlns:wps="http://schemas.microsoft.com/office/word/2010/wordprocessingShape" mc:Ignorable="w14 w15 w16se w16cid w16 w16cex w16sdtdh wp14">
   <w15:person w15:author="J.H. Schutte">
     <w15:presenceInfo w15:providerId="AD" w15:userId="S::j.h.schutte@tilburguniversity.edu::93e84dcb-c2a2-41fd-abb3-b4cc7438f608"/>
   </w15:person>
@@ -8374,7 +8528,7 @@
 </file>
 
 <file path=word/styles.xml><?xml version="1.0" encoding="utf-8"?>
-<w:styles xmlns:mc="http://schemas.openxmlformats.org/markup-compatibility/2006" xmlns:r="http://schemas.openxmlformats.org/officeDocument/2006/relationships" xmlns:w="http://schemas.openxmlformats.org/wordprocessingml/2006/main" xmlns:w14="http://schemas.microsoft.com/office/word/2010/wordml" xmlns:w15="http://schemas.microsoft.com/office/word/2012/wordml" xmlns:w16cex="http://schemas.microsoft.com/office/word/2018/wordml/cex" xmlns:w16cid="http://schemas.microsoft.com/office/word/2016/wordml/cid" xmlns:w16="http://schemas.microsoft.com/office/word/2018/wordml" xmlns:w16se="http://schemas.microsoft.com/office/word/2015/wordml/symex" mc:Ignorable="w14 w15 w16se w16cid w16 w16cex">
+<w:styles xmlns:mc="http://schemas.openxmlformats.org/markup-compatibility/2006" xmlns:r="http://schemas.openxmlformats.org/officeDocument/2006/relationships" xmlns:w="http://schemas.openxmlformats.org/wordprocessingml/2006/main" xmlns:w14="http://schemas.microsoft.com/office/word/2010/wordml" xmlns:w15="http://schemas.microsoft.com/office/word/2012/wordml" xmlns:w16cex="http://schemas.microsoft.com/office/word/2018/wordml/cex" xmlns:w16cid="http://schemas.microsoft.com/office/word/2016/wordml/cid" xmlns:w16="http://schemas.microsoft.com/office/word/2018/wordml" xmlns:w16sdtdh="http://schemas.microsoft.com/office/word/2020/wordml/sdtdatahash" xmlns:w16se="http://schemas.microsoft.com/office/word/2015/wordml/symex" mc:Ignorable="w14 w15 w16se w16cid w16 w16cex w16sdtdh">
   <w:docDefaults>
     <w:rPrDefault>
       <w:rPr>

</xml_diff>